<commit_message>
update bao cao DATN
</commit_message>
<xml_diff>
--- a/Báo_cáo_DATN_NguyenThanhTrung.docx
+++ b/Báo_cáo_DATN_NguyenThanhTrung.docx
@@ -4,7 +4,7 @@
   <w:body>
     <w:tbl>
       <w:tblPr>
-        <w:tblpPr w:leftFromText="180" w:rightFromText="180" w:vertAnchor="text" w:tblpY="1"/>
+        <w:tblpPr w:leftFromText="180" w:rightFromText="180" w:vertAnchor="text" w:horzAnchor="margin" w:tblpY="-809"/>
         <w:tblOverlap w:val="never"/>
         <w:tblW w:w="0" w:type="auto"/>
         <w:tblBorders>
@@ -26,7 +26,7 @@
         </w:trPr>
         <w:tc>
           <w:tcPr>
-            <w:tcW w:w="8777" w:type="dxa"/>
+            <w:tcW w:w="9350" w:type="dxa"/>
             <w:tcBorders>
               <w:top w:val="single" w:sz="4" w:space="0" w:color="auto"/>
               <w:left w:val="single" w:sz="4" w:space="0" w:color="auto"/>
@@ -378,7 +378,7 @@
                 </w:tcPr>
                 <w:p>
                   <w:pPr>
-                    <w:framePr w:hSpace="180" w:wrap="around" w:vAnchor="text" w:hAnchor="text" w:y="1"/>
+                    <w:framePr w:hSpace="180" w:wrap="around" w:vAnchor="text" w:hAnchor="margin" w:y="-809"/>
                     <w:tabs>
                       <w:tab w:val="left" w:pos="3525"/>
                     </w:tabs>
@@ -408,7 +408,7 @@
                 </w:tcPr>
                 <w:p>
                   <w:pPr>
-                    <w:framePr w:hSpace="180" w:wrap="around" w:vAnchor="text" w:hAnchor="text" w:y="1"/>
+                    <w:framePr w:hSpace="180" w:wrap="around" w:vAnchor="text" w:hAnchor="margin" w:y="-809"/>
                     <w:tabs>
                       <w:tab w:val="left" w:pos="3525"/>
                     </w:tabs>
@@ -441,7 +441,7 @@
                 </w:tcPr>
                 <w:p>
                   <w:pPr>
-                    <w:framePr w:hSpace="180" w:wrap="around" w:vAnchor="text" w:hAnchor="text" w:y="1"/>
+                    <w:framePr w:hSpace="180" w:wrap="around" w:vAnchor="text" w:hAnchor="margin" w:y="-809"/>
                     <w:tabs>
                       <w:tab w:val="left" w:pos="3525"/>
                     </w:tabs>
@@ -462,7 +462,7 @@
                 </w:tcPr>
                 <w:p>
                   <w:pPr>
-                    <w:framePr w:hSpace="180" w:wrap="around" w:vAnchor="text" w:hAnchor="text" w:y="1"/>
+                    <w:framePr w:hSpace="180" w:wrap="around" w:vAnchor="text" w:hAnchor="margin" w:y="-809"/>
                     <w:tabs>
                       <w:tab w:val="left" w:pos="3525"/>
                     </w:tabs>
@@ -495,7 +495,7 @@
                 </w:tcPr>
                 <w:p>
                   <w:pPr>
-                    <w:framePr w:hSpace="180" w:wrap="around" w:vAnchor="text" w:hAnchor="text" w:y="1"/>
+                    <w:framePr w:hSpace="180" w:wrap="around" w:vAnchor="text" w:hAnchor="margin" w:y="-809"/>
                     <w:tabs>
                       <w:tab w:val="left" w:pos="3525"/>
                     </w:tabs>
@@ -525,7 +525,7 @@
                 </w:tcPr>
                 <w:p>
                   <w:pPr>
-                    <w:framePr w:hSpace="180" w:wrap="around" w:vAnchor="text" w:hAnchor="text" w:y="1"/>
+                    <w:framePr w:hSpace="180" w:wrap="around" w:vAnchor="text" w:hAnchor="margin" w:y="-809"/>
                     <w:tabs>
                       <w:tab w:val="left" w:pos="3525"/>
                     </w:tabs>
@@ -620,7 +620,7 @@
           <w:sz w:val="36"/>
         </w:rPr>
       </w:pPr>
-      <w:bookmarkStart w:id="0" w:name="_Toc482562722"/>
+      <w:bookmarkStart w:id="0" w:name="_Toc483038352"/>
       <w:r>
         <w:rPr>
           <w:rFonts w:ascii="Times New Roman" w:hAnsi="Times New Roman" w:cs="Times New Roman"/>
@@ -897,7 +897,7 @@
           <w:sz w:val="36"/>
         </w:rPr>
       </w:pPr>
-      <w:bookmarkStart w:id="1" w:name="_Toc482562723"/>
+      <w:bookmarkStart w:id="1" w:name="_Toc483038353"/>
       <w:r>
         <w:rPr>
           <w:rFonts w:ascii="Times New Roman" w:hAnsi="Times New Roman" w:cs="Times New Roman"/>
@@ -911,6 +911,9 @@
     <w:p/>
     <w:p>
       <w:pPr>
+        <w:tabs>
+          <w:tab w:val="left" w:pos="720"/>
+        </w:tabs>
         <w:rPr>
           <w:rFonts w:ascii="Times New Roman" w:hAnsi="Times New Roman" w:cs="Times New Roman"/>
           <w:sz w:val="26"/>
@@ -987,7 +990,7 @@
           <w:sz w:val="36"/>
         </w:rPr>
       </w:pPr>
-      <w:bookmarkStart w:id="2" w:name="_Toc482562724"/>
+      <w:bookmarkStart w:id="2" w:name="_Toc483038354"/>
       <w:r>
         <w:rPr>
           <w:rFonts w:ascii="Times New Roman" w:hAnsi="Times New Roman" w:cs="Times New Roman"/>
@@ -1030,7 +1033,7 @@
           <w:sz w:val="36"/>
         </w:rPr>
       </w:pPr>
-      <w:bookmarkStart w:id="3" w:name="_Toc482562725"/>
+      <w:bookmarkStart w:id="3" w:name="_Toc483038355"/>
       <w:r>
         <w:rPr>
           <w:rFonts w:ascii="Times New Roman" w:hAnsi="Times New Roman" w:cs="Times New Roman"/>
@@ -1101,7 +1104,7 @@
             </w:rPr>
             <w:fldChar w:fldCharType="separate"/>
           </w:r>
-          <w:hyperlink w:anchor="_Toc482562722" w:history="1">
+          <w:hyperlink w:anchor="_Toc483038352" w:history="1">
             <w:r>
               <w:rPr>
                 <w:rStyle w:val="Hyperlink"/>
@@ -1130,7 +1133,7 @@
                 <w:noProof/>
                 <w:webHidden/>
               </w:rPr>
-              <w:instrText xml:space="preserve"> PAGEREF _Toc482562722 \h </w:instrText>
+              <w:instrText xml:space="preserve"> PAGEREF _Toc483038352 \h </w:instrText>
             </w:r>
             <w:r>
               <w:rPr>
@@ -1172,7 +1175,7 @@
               <w:noProof/>
             </w:rPr>
           </w:pPr>
-          <w:hyperlink w:anchor="_Toc482562723" w:history="1">
+          <w:hyperlink w:anchor="_Toc483038353" w:history="1">
             <w:r>
               <w:rPr>
                 <w:rStyle w:val="Hyperlink"/>
@@ -1201,7 +1204,7 @@
                 <w:noProof/>
                 <w:webHidden/>
               </w:rPr>
-              <w:instrText xml:space="preserve"> PAGEREF _Toc482562723 \h </w:instrText>
+              <w:instrText xml:space="preserve"> PAGEREF _Toc483038353 \h </w:instrText>
             </w:r>
             <w:r>
               <w:rPr>
@@ -1243,7 +1246,7 @@
               <w:noProof/>
             </w:rPr>
           </w:pPr>
-          <w:hyperlink w:anchor="_Toc482562724" w:history="1">
+          <w:hyperlink w:anchor="_Toc483038354" w:history="1">
             <w:r>
               <w:rPr>
                 <w:rStyle w:val="Hyperlink"/>
@@ -1272,7 +1275,7 @@
                 <w:noProof/>
                 <w:webHidden/>
               </w:rPr>
-              <w:instrText xml:space="preserve"> PAGEREF _Toc482562724 \h </w:instrText>
+              <w:instrText xml:space="preserve"> PAGEREF _Toc483038354 \h </w:instrText>
             </w:r>
             <w:r>
               <w:rPr>
@@ -1314,7 +1317,7 @@
               <w:noProof/>
             </w:rPr>
           </w:pPr>
-          <w:hyperlink w:anchor="_Toc482562725" w:history="1">
+          <w:hyperlink w:anchor="_Toc483038355" w:history="1">
             <w:r>
               <w:rPr>
                 <w:rStyle w:val="Hyperlink"/>
@@ -1343,7 +1346,7 @@
                 <w:noProof/>
                 <w:webHidden/>
               </w:rPr>
-              <w:instrText xml:space="preserve"> PAGEREF _Toc482562725 \h </w:instrText>
+              <w:instrText xml:space="preserve"> PAGEREF _Toc483038355 \h </w:instrText>
             </w:r>
             <w:r>
               <w:rPr>
@@ -1385,7 +1388,7 @@
               <w:noProof/>
             </w:rPr>
           </w:pPr>
-          <w:hyperlink w:anchor="_Toc482562726" w:history="1">
+          <w:hyperlink w:anchor="_Toc483038356" w:history="1">
             <w:r>
               <w:rPr>
                 <w:rStyle w:val="Hyperlink"/>
@@ -1414,7 +1417,7 @@
                 <w:noProof/>
                 <w:webHidden/>
               </w:rPr>
-              <w:instrText xml:space="preserve"> PAGEREF _Toc482562726 \h </w:instrText>
+              <w:instrText xml:space="preserve"> PAGEREF _Toc483038356 \h </w:instrText>
             </w:r>
             <w:r>
               <w:rPr>
@@ -1434,7 +1437,7 @@
                 <w:noProof/>
                 <w:webHidden/>
               </w:rPr>
-              <w:t>5</w:t>
+              <w:t>6</w:t>
             </w:r>
             <w:r>
               <w:rPr>
@@ -1456,7 +1459,7 @@
               <w:noProof/>
             </w:rPr>
           </w:pPr>
-          <w:hyperlink w:anchor="_Toc482562727" w:history="1">
+          <w:hyperlink w:anchor="_Toc483038357" w:history="1">
             <w:r>
               <w:rPr>
                 <w:rStyle w:val="Hyperlink"/>
@@ -1485,7 +1488,7 @@
                 <w:noProof/>
                 <w:webHidden/>
               </w:rPr>
-              <w:instrText xml:space="preserve"> PAGEREF _Toc482562727 \h </w:instrText>
+              <w:instrText xml:space="preserve"> PAGEREF _Toc483038357 \h </w:instrText>
             </w:r>
             <w:r>
               <w:rPr>
@@ -1505,7 +1508,7 @@
                 <w:noProof/>
                 <w:webHidden/>
               </w:rPr>
-              <w:t>5</w:t>
+              <w:t>7</w:t>
             </w:r>
             <w:r>
               <w:rPr>
@@ -1527,7 +1530,7 @@
               <w:noProof/>
             </w:rPr>
           </w:pPr>
-          <w:hyperlink w:anchor="_Toc482562728" w:history="1">
+          <w:hyperlink w:anchor="_Toc483038358" w:history="1">
             <w:r>
               <w:rPr>
                 <w:rStyle w:val="Hyperlink"/>
@@ -1556,7 +1559,7 @@
                 <w:noProof/>
                 <w:webHidden/>
               </w:rPr>
-              <w:instrText xml:space="preserve"> PAGEREF _Toc482562728 \h </w:instrText>
+              <w:instrText xml:space="preserve"> PAGEREF _Toc483038358 \h </w:instrText>
             </w:r>
             <w:r>
               <w:rPr>
@@ -1576,7 +1579,7 @@
                 <w:noProof/>
                 <w:webHidden/>
               </w:rPr>
-              <w:t>5</w:t>
+              <w:t>8</w:t>
             </w:r>
             <w:r>
               <w:rPr>
@@ -1598,7 +1601,7 @@
               <w:noProof/>
             </w:rPr>
           </w:pPr>
-          <w:hyperlink w:anchor="_Toc482562729" w:history="1">
+          <w:hyperlink w:anchor="_Toc483038359" w:history="1">
             <w:r>
               <w:rPr>
                 <w:rStyle w:val="Hyperlink"/>
@@ -1627,7 +1630,7 @@
                 <w:noProof/>
                 <w:webHidden/>
               </w:rPr>
-              <w:instrText xml:space="preserve"> PAGEREF _Toc482562729 \h </w:instrText>
+              <w:instrText xml:space="preserve"> PAGEREF _Toc483038359 \h </w:instrText>
             </w:r>
             <w:r>
               <w:rPr>
@@ -1647,7 +1650,7 @@
                 <w:noProof/>
                 <w:webHidden/>
               </w:rPr>
-              <w:t>5</w:t>
+              <w:t>9</w:t>
             </w:r>
             <w:r>
               <w:rPr>
@@ -1669,7 +1672,7 @@
               <w:noProof/>
             </w:rPr>
           </w:pPr>
-          <w:hyperlink w:anchor="_Toc482562730" w:history="1">
+          <w:hyperlink w:anchor="_Toc483038360" w:history="1">
             <w:r>
               <w:rPr>
                 <w:rStyle w:val="Hyperlink"/>
@@ -1698,7 +1701,7 @@
                 <w:noProof/>
                 <w:webHidden/>
               </w:rPr>
-              <w:instrText xml:space="preserve"> PAGEREF _Toc482562730 \h </w:instrText>
+              <w:instrText xml:space="preserve"> PAGEREF _Toc483038360 \h </w:instrText>
             </w:r>
             <w:r>
               <w:rPr>
@@ -1718,7 +1721,7 @@
                 <w:noProof/>
                 <w:webHidden/>
               </w:rPr>
-              <w:t>5</w:t>
+              <w:t>9</w:t>
             </w:r>
             <w:r>
               <w:rPr>
@@ -1740,7 +1743,7 @@
               <w:noProof/>
             </w:rPr>
           </w:pPr>
-          <w:hyperlink w:anchor="_Toc482562731" w:history="1">
+          <w:hyperlink w:anchor="_Toc483038361" w:history="1">
             <w:r>
               <w:rPr>
                 <w:rStyle w:val="Hyperlink"/>
@@ -1769,7 +1772,7 @@
                 <w:noProof/>
                 <w:webHidden/>
               </w:rPr>
-              <w:instrText xml:space="preserve"> PAGEREF _Toc482562731 \h </w:instrText>
+              <w:instrText xml:space="preserve"> PAGEREF _Toc483038361 \h </w:instrText>
             </w:r>
             <w:r>
               <w:rPr>
@@ -1789,7 +1792,7 @@
                 <w:noProof/>
                 <w:webHidden/>
               </w:rPr>
-              <w:t>6</w:t>
+              <w:t>10</w:t>
             </w:r>
             <w:r>
               <w:rPr>
@@ -1811,7 +1814,7 @@
               <w:noProof/>
             </w:rPr>
           </w:pPr>
-          <w:hyperlink w:anchor="_Toc482562732" w:history="1">
+          <w:hyperlink w:anchor="_Toc483038362" w:history="1">
             <w:r>
               <w:rPr>
                 <w:rStyle w:val="Hyperlink"/>
@@ -1840,7 +1843,7 @@
                 <w:noProof/>
                 <w:webHidden/>
               </w:rPr>
-              <w:instrText xml:space="preserve"> PAGEREF _Toc482562732 \h </w:instrText>
+              <w:instrText xml:space="preserve"> PAGEREF _Toc483038362 \h </w:instrText>
             </w:r>
             <w:r>
               <w:rPr>
@@ -1860,7 +1863,7 @@
                 <w:noProof/>
                 <w:webHidden/>
               </w:rPr>
-              <w:t>7</w:t>
+              <w:t>11</w:t>
             </w:r>
             <w:r>
               <w:rPr>
@@ -1882,7 +1885,7 @@
               <w:noProof/>
             </w:rPr>
           </w:pPr>
-          <w:hyperlink w:anchor="_Toc482562733" w:history="1">
+          <w:hyperlink w:anchor="_Toc483038363" w:history="1">
             <w:r>
               <w:rPr>
                 <w:rStyle w:val="Hyperlink"/>
@@ -1911,7 +1914,7 @@
                 <w:noProof/>
                 <w:webHidden/>
               </w:rPr>
-              <w:instrText xml:space="preserve"> PAGEREF _Toc482562733 \h </w:instrText>
+              <w:instrText xml:space="preserve"> PAGEREF _Toc483038363 \h </w:instrText>
             </w:r>
             <w:r>
               <w:rPr>
@@ -1931,7 +1934,7 @@
                 <w:noProof/>
                 <w:webHidden/>
               </w:rPr>
-              <w:t>8</w:t>
+              <w:t>12</w:t>
             </w:r>
             <w:r>
               <w:rPr>
@@ -1953,7 +1956,7 @@
               <w:noProof/>
             </w:rPr>
           </w:pPr>
-          <w:hyperlink w:anchor="_Toc482562734" w:history="1">
+          <w:hyperlink w:anchor="_Toc483038364" w:history="1">
             <w:r>
               <w:rPr>
                 <w:rStyle w:val="Hyperlink"/>
@@ -1982,7 +1985,7 @@
                 <w:noProof/>
                 <w:webHidden/>
               </w:rPr>
-              <w:instrText xml:space="preserve"> PAGEREF _Toc482562734 \h </w:instrText>
+              <w:instrText xml:space="preserve"> PAGEREF _Toc483038364 \h </w:instrText>
             </w:r>
             <w:r>
               <w:rPr>
@@ -2002,7 +2005,7 @@
                 <w:noProof/>
                 <w:webHidden/>
               </w:rPr>
-              <w:t>10</w:t>
+              <w:t>16</w:t>
             </w:r>
             <w:r>
               <w:rPr>
@@ -2024,7 +2027,7 @@
               <w:noProof/>
             </w:rPr>
           </w:pPr>
-          <w:hyperlink w:anchor="_Toc482562735" w:history="1">
+          <w:hyperlink w:anchor="_Toc483038365" w:history="1">
             <w:r>
               <w:rPr>
                 <w:rStyle w:val="Hyperlink"/>
@@ -2053,7 +2056,7 @@
                 <w:noProof/>
                 <w:webHidden/>
               </w:rPr>
-              <w:instrText xml:space="preserve"> PAGEREF _Toc482562735 \h </w:instrText>
+              <w:instrText xml:space="preserve"> PAGEREF _Toc483038365 \h </w:instrText>
             </w:r>
             <w:r>
               <w:rPr>
@@ -2073,7 +2076,78 @@
                 <w:noProof/>
                 <w:webHidden/>
               </w:rPr>
-              <w:t>10</w:t>
+              <w:t>16</w:t>
+            </w:r>
+            <w:r>
+              <w:rPr>
+                <w:noProof/>
+                <w:webHidden/>
+              </w:rPr>
+              <w:fldChar w:fldCharType="end"/>
+            </w:r>
+          </w:hyperlink>
+        </w:p>
+        <w:p>
+          <w:pPr>
+            <w:pStyle w:val="TOC3"/>
+            <w:tabs>
+              <w:tab w:val="right" w:leader="dot" w:pos="9350"/>
+            </w:tabs>
+            <w:rPr>
+              <w:rFonts w:eastAsiaTheme="minorEastAsia"/>
+              <w:noProof/>
+            </w:rPr>
+          </w:pPr>
+          <w:hyperlink w:anchor="_Toc483038366" w:history="1">
+            <w:r>
+              <w:rPr>
+                <w:rStyle w:val="Hyperlink"/>
+                <w:rFonts w:ascii="Times New Roman" w:hAnsi="Times New Roman" w:cs="Times New Roman"/>
+                <w:b/>
+                <w:noProof/>
+              </w:rPr>
+              <w:t>1.2.5 Ứng dụng của IoT</w:t>
+            </w:r>
+            <w:r>
+              <w:rPr>
+                <w:noProof/>
+                <w:webHidden/>
+              </w:rPr>
+              <w:tab/>
+            </w:r>
+            <w:r>
+              <w:rPr>
+                <w:noProof/>
+                <w:webHidden/>
+              </w:rPr>
+              <w:fldChar w:fldCharType="begin"/>
+            </w:r>
+            <w:r>
+              <w:rPr>
+                <w:noProof/>
+                <w:webHidden/>
+              </w:rPr>
+              <w:instrText xml:space="preserve"> PAGEREF _Toc483038366 \h </w:instrText>
+            </w:r>
+            <w:r>
+              <w:rPr>
+                <w:noProof/>
+                <w:webHidden/>
+              </w:rPr>
+            </w:r>
+            <w:r>
+              <w:rPr>
+                <w:noProof/>
+                <w:webHidden/>
+              </w:rPr>
+              <w:fldChar w:fldCharType="separate"/>
+            </w:r>
+            <w:r>
+              <w:rPr>
+                <w:noProof/>
+                <w:webHidden/>
+              </w:rPr>
+              <w:t>17</w:t>
             </w:r>
             <w:r>
               <w:rPr>
@@ -2095,7 +2169,7 @@
               <w:noProof/>
             </w:rPr>
           </w:pPr>
-          <w:hyperlink w:anchor="_Toc482562736" w:history="1">
+          <w:hyperlink w:anchor="_Toc483038367" w:history="1">
             <w:r>
               <w:rPr>
                 <w:rStyle w:val="Hyperlink"/>
@@ -2103,7 +2177,7 @@
                 <w:b/>
                 <w:noProof/>
               </w:rPr>
-              <w:t>1.3 Ứng dụng của IoT</w:t>
+              <w:t>1.3 Ưu điểm và nhược điểm</w:t>
             </w:r>
             <w:r>
               <w:rPr>
@@ -2124,7 +2198,7 @@
                 <w:noProof/>
                 <w:webHidden/>
               </w:rPr>
-              <w:instrText xml:space="preserve"> PAGEREF _Toc482562736 \h </w:instrText>
+              <w:instrText xml:space="preserve"> PAGEREF _Toc483038367 \h </w:instrText>
             </w:r>
             <w:r>
               <w:rPr>
@@ -2144,7 +2218,7 @@
                 <w:noProof/>
                 <w:webHidden/>
               </w:rPr>
-              <w:t>10</w:t>
+              <w:t>18</w:t>
             </w:r>
             <w:r>
               <w:rPr>
@@ -2166,7 +2240,7 @@
               <w:noProof/>
             </w:rPr>
           </w:pPr>
-          <w:hyperlink w:anchor="_Toc482562737" w:history="1">
+          <w:hyperlink w:anchor="_Toc483038368" w:history="1">
             <w:r>
               <w:rPr>
                 <w:rStyle w:val="Hyperlink"/>
@@ -2174,7 +2248,7 @@
                 <w:b/>
                 <w:noProof/>
               </w:rPr>
-              <w:t>1.3 Ưu điểm và nhược điểm</w:t>
+              <w:t>1.4 Kết luận chương</w:t>
             </w:r>
             <w:r>
               <w:rPr>
@@ -2195,7 +2269,7 @@
                 <w:noProof/>
                 <w:webHidden/>
               </w:rPr>
-              <w:instrText xml:space="preserve"> PAGEREF _Toc482562737 \h </w:instrText>
+              <w:instrText xml:space="preserve"> PAGEREF _Toc483038368 \h </w:instrText>
             </w:r>
             <w:r>
               <w:rPr>
@@ -2215,7 +2289,78 @@
                 <w:noProof/>
                 <w:webHidden/>
               </w:rPr>
-              <w:t>10</w:t>
+              <w:t>18</w:t>
+            </w:r>
+            <w:r>
+              <w:rPr>
+                <w:noProof/>
+                <w:webHidden/>
+              </w:rPr>
+              <w:fldChar w:fldCharType="end"/>
+            </w:r>
+          </w:hyperlink>
+        </w:p>
+        <w:p>
+          <w:pPr>
+            <w:pStyle w:val="TOC1"/>
+            <w:tabs>
+              <w:tab w:val="right" w:leader="dot" w:pos="9350"/>
+            </w:tabs>
+            <w:rPr>
+              <w:rFonts w:eastAsiaTheme="minorEastAsia"/>
+              <w:noProof/>
+            </w:rPr>
+          </w:pPr>
+          <w:hyperlink w:anchor="_Toc483038369" w:history="1">
+            <w:r>
+              <w:rPr>
+                <w:rStyle w:val="Hyperlink"/>
+                <w:rFonts w:ascii="Times New Roman" w:hAnsi="Times New Roman" w:cs="Times New Roman"/>
+                <w:b/>
+                <w:noProof/>
+              </w:rPr>
+              <w:t>CHƯƠNG 2: ỨNG DỤNG CỦA INTERNET OF THINGS VÀO TRONG NÔNG NGHIỆP</w:t>
+            </w:r>
+            <w:r>
+              <w:rPr>
+                <w:noProof/>
+                <w:webHidden/>
+              </w:rPr>
+              <w:tab/>
+            </w:r>
+            <w:r>
+              <w:rPr>
+                <w:noProof/>
+                <w:webHidden/>
+              </w:rPr>
+              <w:fldChar w:fldCharType="begin"/>
+            </w:r>
+            <w:r>
+              <w:rPr>
+                <w:noProof/>
+                <w:webHidden/>
+              </w:rPr>
+              <w:instrText xml:space="preserve"> PAGEREF _Toc483038369 \h </w:instrText>
+            </w:r>
+            <w:r>
+              <w:rPr>
+                <w:noProof/>
+                <w:webHidden/>
+              </w:rPr>
+            </w:r>
+            <w:r>
+              <w:rPr>
+                <w:noProof/>
+                <w:webHidden/>
+              </w:rPr>
+              <w:fldChar w:fldCharType="separate"/>
+            </w:r>
+            <w:r>
+              <w:rPr>
+                <w:noProof/>
+                <w:webHidden/>
+              </w:rPr>
+              <w:t>20</w:t>
             </w:r>
             <w:r>
               <w:rPr>
@@ -2237,7 +2382,7 @@
               <w:noProof/>
             </w:rPr>
           </w:pPr>
-          <w:hyperlink w:anchor="_Toc482562738" w:history="1">
+          <w:hyperlink w:anchor="_Toc483038370" w:history="1">
             <w:r>
               <w:rPr>
                 <w:rStyle w:val="Hyperlink"/>
@@ -2245,7 +2390,7 @@
                 <w:b/>
                 <w:noProof/>
               </w:rPr>
-              <w:t>1.4 Kết luận chương</w:t>
+              <w:t>2.1 Ứng dụng của Internet of Things trong nông nghiệp</w:t>
             </w:r>
             <w:r>
               <w:rPr>
@@ -2266,7 +2411,7 @@
                 <w:noProof/>
                 <w:webHidden/>
               </w:rPr>
-              <w:instrText xml:space="preserve"> PAGEREF _Toc482562738 \h </w:instrText>
+              <w:instrText xml:space="preserve"> PAGEREF _Toc483038370 \h </w:instrText>
             </w:r>
             <w:r>
               <w:rPr>
@@ -2286,7 +2431,220 @@
                 <w:noProof/>
                 <w:webHidden/>
               </w:rPr>
-              <w:t>10</w:t>
+              <w:t>20</w:t>
+            </w:r>
+            <w:r>
+              <w:rPr>
+                <w:noProof/>
+                <w:webHidden/>
+              </w:rPr>
+              <w:fldChar w:fldCharType="end"/>
+            </w:r>
+          </w:hyperlink>
+        </w:p>
+        <w:p>
+          <w:pPr>
+            <w:pStyle w:val="TOC2"/>
+            <w:tabs>
+              <w:tab w:val="right" w:leader="dot" w:pos="9350"/>
+            </w:tabs>
+            <w:rPr>
+              <w:rFonts w:eastAsiaTheme="minorEastAsia"/>
+              <w:noProof/>
+            </w:rPr>
+          </w:pPr>
+          <w:hyperlink w:anchor="_Toc483038371" w:history="1">
+            <w:r>
+              <w:rPr>
+                <w:rStyle w:val="Hyperlink"/>
+                <w:rFonts w:ascii="Times New Roman" w:hAnsi="Times New Roman" w:cs="Times New Roman"/>
+                <w:b/>
+                <w:noProof/>
+              </w:rPr>
+              <w:t>2.2 Sơ đồ khối, kiến trúc hệ thống</w:t>
+            </w:r>
+            <w:r>
+              <w:rPr>
+                <w:noProof/>
+                <w:webHidden/>
+              </w:rPr>
+              <w:tab/>
+            </w:r>
+            <w:r>
+              <w:rPr>
+                <w:noProof/>
+                <w:webHidden/>
+              </w:rPr>
+              <w:fldChar w:fldCharType="begin"/>
+            </w:r>
+            <w:r>
+              <w:rPr>
+                <w:noProof/>
+                <w:webHidden/>
+              </w:rPr>
+              <w:instrText xml:space="preserve"> PAGEREF _Toc483038371 \h </w:instrText>
+            </w:r>
+            <w:r>
+              <w:rPr>
+                <w:noProof/>
+                <w:webHidden/>
+              </w:rPr>
+            </w:r>
+            <w:r>
+              <w:rPr>
+                <w:noProof/>
+                <w:webHidden/>
+              </w:rPr>
+              <w:fldChar w:fldCharType="separate"/>
+            </w:r>
+            <w:r>
+              <w:rPr>
+                <w:noProof/>
+                <w:webHidden/>
+              </w:rPr>
+              <w:t>22</w:t>
+            </w:r>
+            <w:r>
+              <w:rPr>
+                <w:noProof/>
+                <w:webHidden/>
+              </w:rPr>
+              <w:fldChar w:fldCharType="end"/>
+            </w:r>
+          </w:hyperlink>
+        </w:p>
+        <w:p>
+          <w:pPr>
+            <w:pStyle w:val="TOC3"/>
+            <w:tabs>
+              <w:tab w:val="right" w:leader="dot" w:pos="9350"/>
+            </w:tabs>
+            <w:rPr>
+              <w:rFonts w:eastAsiaTheme="minorEastAsia"/>
+              <w:noProof/>
+            </w:rPr>
+          </w:pPr>
+          <w:hyperlink w:anchor="_Toc483038372" w:history="1">
+            <w:r>
+              <w:rPr>
+                <w:rStyle w:val="Hyperlink"/>
+                <w:rFonts w:ascii="Times New Roman" w:hAnsi="Times New Roman" w:cs="Times New Roman"/>
+                <w:b/>
+                <w:noProof/>
+              </w:rPr>
+              <w:t>2.2.1 Kiến trúc phần mềm và phần cứng</w:t>
+            </w:r>
+            <w:r>
+              <w:rPr>
+                <w:noProof/>
+                <w:webHidden/>
+              </w:rPr>
+              <w:tab/>
+            </w:r>
+            <w:r>
+              <w:rPr>
+                <w:noProof/>
+                <w:webHidden/>
+              </w:rPr>
+              <w:fldChar w:fldCharType="begin"/>
+            </w:r>
+            <w:r>
+              <w:rPr>
+                <w:noProof/>
+                <w:webHidden/>
+              </w:rPr>
+              <w:instrText xml:space="preserve"> PAGEREF _Toc483038372 \h </w:instrText>
+            </w:r>
+            <w:r>
+              <w:rPr>
+                <w:noProof/>
+                <w:webHidden/>
+              </w:rPr>
+            </w:r>
+            <w:r>
+              <w:rPr>
+                <w:noProof/>
+                <w:webHidden/>
+              </w:rPr>
+              <w:fldChar w:fldCharType="separate"/>
+            </w:r>
+            <w:r>
+              <w:rPr>
+                <w:noProof/>
+                <w:webHidden/>
+              </w:rPr>
+              <w:t>23</w:t>
+            </w:r>
+            <w:r>
+              <w:rPr>
+                <w:noProof/>
+                <w:webHidden/>
+              </w:rPr>
+              <w:fldChar w:fldCharType="end"/>
+            </w:r>
+          </w:hyperlink>
+        </w:p>
+        <w:p>
+          <w:pPr>
+            <w:pStyle w:val="TOC2"/>
+            <w:tabs>
+              <w:tab w:val="right" w:leader="dot" w:pos="9350"/>
+            </w:tabs>
+            <w:rPr>
+              <w:rFonts w:eastAsiaTheme="minorEastAsia"/>
+              <w:noProof/>
+            </w:rPr>
+          </w:pPr>
+          <w:hyperlink w:anchor="_Toc483038373" w:history="1">
+            <w:r>
+              <w:rPr>
+                <w:rStyle w:val="Hyperlink"/>
+                <w:rFonts w:ascii="Times New Roman" w:hAnsi="Times New Roman" w:cs="Times New Roman"/>
+                <w:b/>
+                <w:noProof/>
+              </w:rPr>
+              <w:t>2.3 Kết luận chương</w:t>
+            </w:r>
+            <w:r>
+              <w:rPr>
+                <w:noProof/>
+                <w:webHidden/>
+              </w:rPr>
+              <w:tab/>
+            </w:r>
+            <w:r>
+              <w:rPr>
+                <w:noProof/>
+                <w:webHidden/>
+              </w:rPr>
+              <w:fldChar w:fldCharType="begin"/>
+            </w:r>
+            <w:r>
+              <w:rPr>
+                <w:noProof/>
+                <w:webHidden/>
+              </w:rPr>
+              <w:instrText xml:space="preserve"> PAGEREF _Toc483038373 \h </w:instrText>
+            </w:r>
+            <w:r>
+              <w:rPr>
+                <w:noProof/>
+                <w:webHidden/>
+              </w:rPr>
+            </w:r>
+            <w:r>
+              <w:rPr>
+                <w:noProof/>
+                <w:webHidden/>
+              </w:rPr>
+              <w:fldChar w:fldCharType="separate"/>
+            </w:r>
+            <w:r>
+              <w:rPr>
+                <w:noProof/>
+                <w:webHidden/>
+              </w:rPr>
+              <w:t>24</w:t>
             </w:r>
             <w:r>
               <w:rPr>
@@ -2308,7 +2666,7 @@
               <w:noProof/>
             </w:rPr>
           </w:pPr>
-          <w:hyperlink w:anchor="_Toc482562739" w:history="1">
+          <w:hyperlink w:anchor="_Toc483038374" w:history="1">
             <w:r>
               <w:rPr>
                 <w:rStyle w:val="Hyperlink"/>
@@ -2316,7 +2674,7 @@
                 <w:b/>
                 <w:noProof/>
               </w:rPr>
-              <w:t>CHƯƠNG 2: ỨNG DỤNG CỦA INTERNET OF THINGS VÀO TRONG NÔNG NGHIỆP</w:t>
+              <w:t>CHƯƠNG 3: XÂY DỰNG ỨNG DỤNG TRÊN ĐIỆN THOẠI ANDROID TRUY XUẤT ĐẾN TRUNG TÂM DỮ LIỆU CỦA HỆ THỐNG INTERNET OF THINGS  TRONG NÔNG NGHIỆP</w:t>
             </w:r>
             <w:r>
               <w:rPr>
@@ -2337,7 +2695,7 @@
                 <w:noProof/>
                 <w:webHidden/>
               </w:rPr>
-              <w:instrText xml:space="preserve"> PAGEREF _Toc482562739 \h </w:instrText>
+              <w:instrText xml:space="preserve"> PAGEREF _Toc483038374 \h </w:instrText>
             </w:r>
             <w:r>
               <w:rPr>
@@ -2357,7 +2715,7 @@
                 <w:noProof/>
                 <w:webHidden/>
               </w:rPr>
-              <w:t>11</w:t>
+              <w:t>25</w:t>
             </w:r>
             <w:r>
               <w:rPr>
@@ -2379,7 +2737,7 @@
               <w:noProof/>
             </w:rPr>
           </w:pPr>
-          <w:hyperlink w:anchor="_Toc482562740" w:history="1">
+          <w:hyperlink w:anchor="_Toc483038375" w:history="1">
             <w:r>
               <w:rPr>
                 <w:rStyle w:val="Hyperlink"/>
@@ -2387,7 +2745,7 @@
                 <w:b/>
                 <w:noProof/>
               </w:rPr>
-              <w:t>2.1 Ứng dụng của Internet of Things trong nông nghiệp</w:t>
+              <w:t>3.1 Đặt vấn đề và định hướng</w:t>
             </w:r>
             <w:r>
               <w:rPr>
@@ -2408,7 +2766,7 @@
                 <w:noProof/>
                 <w:webHidden/>
               </w:rPr>
-              <w:instrText xml:space="preserve"> PAGEREF _Toc482562740 \h </w:instrText>
+              <w:instrText xml:space="preserve"> PAGEREF _Toc483038375 \h </w:instrText>
             </w:r>
             <w:r>
               <w:rPr>
@@ -2428,7 +2786,149 @@
                 <w:noProof/>
                 <w:webHidden/>
               </w:rPr>
-              <w:t>11</w:t>
+              <w:t>25</w:t>
+            </w:r>
+            <w:r>
+              <w:rPr>
+                <w:noProof/>
+                <w:webHidden/>
+              </w:rPr>
+              <w:fldChar w:fldCharType="end"/>
+            </w:r>
+          </w:hyperlink>
+        </w:p>
+        <w:p>
+          <w:pPr>
+            <w:pStyle w:val="TOC3"/>
+            <w:tabs>
+              <w:tab w:val="right" w:leader="dot" w:pos="9350"/>
+            </w:tabs>
+            <w:rPr>
+              <w:rFonts w:eastAsiaTheme="minorEastAsia"/>
+              <w:noProof/>
+            </w:rPr>
+          </w:pPr>
+          <w:hyperlink w:anchor="_Toc483038376" w:history="1">
+            <w:r>
+              <w:rPr>
+                <w:rStyle w:val="Hyperlink"/>
+                <w:rFonts w:ascii="Times New Roman" w:hAnsi="Times New Roman" w:cs="Times New Roman"/>
+                <w:b/>
+                <w:noProof/>
+              </w:rPr>
+              <w:t>3.1.1 Đặt vấn đề</w:t>
+            </w:r>
+            <w:r>
+              <w:rPr>
+                <w:noProof/>
+                <w:webHidden/>
+              </w:rPr>
+              <w:tab/>
+            </w:r>
+            <w:r>
+              <w:rPr>
+                <w:noProof/>
+                <w:webHidden/>
+              </w:rPr>
+              <w:fldChar w:fldCharType="begin"/>
+            </w:r>
+            <w:r>
+              <w:rPr>
+                <w:noProof/>
+                <w:webHidden/>
+              </w:rPr>
+              <w:instrText xml:space="preserve"> PAGEREF _Toc483038376 \h </w:instrText>
+            </w:r>
+            <w:r>
+              <w:rPr>
+                <w:noProof/>
+                <w:webHidden/>
+              </w:rPr>
+            </w:r>
+            <w:r>
+              <w:rPr>
+                <w:noProof/>
+                <w:webHidden/>
+              </w:rPr>
+              <w:fldChar w:fldCharType="separate"/>
+            </w:r>
+            <w:r>
+              <w:rPr>
+                <w:noProof/>
+                <w:webHidden/>
+              </w:rPr>
+              <w:t>25</w:t>
+            </w:r>
+            <w:r>
+              <w:rPr>
+                <w:noProof/>
+                <w:webHidden/>
+              </w:rPr>
+              <w:fldChar w:fldCharType="end"/>
+            </w:r>
+          </w:hyperlink>
+        </w:p>
+        <w:p>
+          <w:pPr>
+            <w:pStyle w:val="TOC3"/>
+            <w:tabs>
+              <w:tab w:val="right" w:leader="dot" w:pos="9350"/>
+            </w:tabs>
+            <w:rPr>
+              <w:rFonts w:eastAsiaTheme="minorEastAsia"/>
+              <w:noProof/>
+            </w:rPr>
+          </w:pPr>
+          <w:hyperlink w:anchor="_Toc483038377" w:history="1">
+            <w:r>
+              <w:rPr>
+                <w:rStyle w:val="Hyperlink"/>
+                <w:rFonts w:ascii="Times New Roman" w:hAnsi="Times New Roman" w:cs="Times New Roman"/>
+                <w:b/>
+                <w:noProof/>
+              </w:rPr>
+              <w:t>3.1.2 Các khó khăn gặp phải khi xây dựng ứng dụng</w:t>
+            </w:r>
+            <w:r>
+              <w:rPr>
+                <w:noProof/>
+                <w:webHidden/>
+              </w:rPr>
+              <w:tab/>
+            </w:r>
+            <w:r>
+              <w:rPr>
+                <w:noProof/>
+                <w:webHidden/>
+              </w:rPr>
+              <w:fldChar w:fldCharType="begin"/>
+            </w:r>
+            <w:r>
+              <w:rPr>
+                <w:noProof/>
+                <w:webHidden/>
+              </w:rPr>
+              <w:instrText xml:space="preserve"> PAGEREF _Toc483038377 \h </w:instrText>
+            </w:r>
+            <w:r>
+              <w:rPr>
+                <w:noProof/>
+                <w:webHidden/>
+              </w:rPr>
+            </w:r>
+            <w:r>
+              <w:rPr>
+                <w:noProof/>
+                <w:webHidden/>
+              </w:rPr>
+              <w:fldChar w:fldCharType="separate"/>
+            </w:r>
+            <w:r>
+              <w:rPr>
+                <w:noProof/>
+                <w:webHidden/>
+              </w:rPr>
+              <w:t>25</w:t>
             </w:r>
             <w:r>
               <w:rPr>
@@ -2450,7 +2950,7 @@
               <w:noProof/>
             </w:rPr>
           </w:pPr>
-          <w:hyperlink w:anchor="_Toc482562741" w:history="1">
+          <w:hyperlink w:anchor="_Toc483038378" w:history="1">
             <w:r>
               <w:rPr>
                 <w:rStyle w:val="Hyperlink"/>
@@ -2458,7 +2958,7 @@
                 <w:b/>
                 <w:noProof/>
               </w:rPr>
-              <w:t>2.2 Sơ đồ khối, kiến trúc hệ thống</w:t>
+              <w:t>3.2 Phân tích và thiết kế hệ thống</w:t>
             </w:r>
             <w:r>
               <w:rPr>
@@ -2479,7 +2979,7 @@
                 <w:noProof/>
                 <w:webHidden/>
               </w:rPr>
-              <w:instrText xml:space="preserve"> PAGEREF _Toc482562741 \h </w:instrText>
+              <w:instrText xml:space="preserve"> PAGEREF _Toc483038378 \h </w:instrText>
             </w:r>
             <w:r>
               <w:rPr>
@@ -2499,7 +2999,220 @@
                 <w:noProof/>
                 <w:webHidden/>
               </w:rPr>
-              <w:t>11</w:t>
+              <w:t>25</w:t>
+            </w:r>
+            <w:r>
+              <w:rPr>
+                <w:noProof/>
+                <w:webHidden/>
+              </w:rPr>
+              <w:fldChar w:fldCharType="end"/>
+            </w:r>
+          </w:hyperlink>
+        </w:p>
+        <w:p>
+          <w:pPr>
+            <w:pStyle w:val="TOC3"/>
+            <w:tabs>
+              <w:tab w:val="right" w:leader="dot" w:pos="9350"/>
+            </w:tabs>
+            <w:rPr>
+              <w:rFonts w:eastAsiaTheme="minorEastAsia"/>
+              <w:noProof/>
+            </w:rPr>
+          </w:pPr>
+          <w:hyperlink w:anchor="_Toc483038379" w:history="1">
+            <w:r>
+              <w:rPr>
+                <w:rStyle w:val="Hyperlink"/>
+                <w:rFonts w:ascii="Times New Roman" w:hAnsi="Times New Roman" w:cs="Times New Roman"/>
+                <w:b/>
+                <w:noProof/>
+              </w:rPr>
+              <w:t>3.2.1 Mô hình hóa các yêu cầu</w:t>
+            </w:r>
+            <w:r>
+              <w:rPr>
+                <w:noProof/>
+                <w:webHidden/>
+              </w:rPr>
+              <w:tab/>
+            </w:r>
+            <w:r>
+              <w:rPr>
+                <w:noProof/>
+                <w:webHidden/>
+              </w:rPr>
+              <w:fldChar w:fldCharType="begin"/>
+            </w:r>
+            <w:r>
+              <w:rPr>
+                <w:noProof/>
+                <w:webHidden/>
+              </w:rPr>
+              <w:instrText xml:space="preserve"> PAGEREF _Toc483038379 \h </w:instrText>
+            </w:r>
+            <w:r>
+              <w:rPr>
+                <w:noProof/>
+                <w:webHidden/>
+              </w:rPr>
+            </w:r>
+            <w:r>
+              <w:rPr>
+                <w:noProof/>
+                <w:webHidden/>
+              </w:rPr>
+              <w:fldChar w:fldCharType="separate"/>
+            </w:r>
+            <w:r>
+              <w:rPr>
+                <w:noProof/>
+                <w:webHidden/>
+              </w:rPr>
+              <w:t>25</w:t>
+            </w:r>
+            <w:r>
+              <w:rPr>
+                <w:noProof/>
+                <w:webHidden/>
+              </w:rPr>
+              <w:fldChar w:fldCharType="end"/>
+            </w:r>
+          </w:hyperlink>
+        </w:p>
+        <w:p>
+          <w:pPr>
+            <w:pStyle w:val="TOC3"/>
+            <w:tabs>
+              <w:tab w:val="right" w:leader="dot" w:pos="9350"/>
+            </w:tabs>
+            <w:rPr>
+              <w:rFonts w:eastAsiaTheme="minorEastAsia"/>
+              <w:noProof/>
+            </w:rPr>
+          </w:pPr>
+          <w:hyperlink w:anchor="_Toc483038380" w:history="1">
+            <w:r>
+              <w:rPr>
+                <w:rStyle w:val="Hyperlink"/>
+                <w:rFonts w:ascii="Times New Roman" w:hAnsi="Times New Roman" w:cs="Times New Roman"/>
+                <w:b/>
+                <w:noProof/>
+              </w:rPr>
+              <w:t>3.2.2 Thiết kế kiến trúc hệ thống</w:t>
+            </w:r>
+            <w:r>
+              <w:rPr>
+                <w:noProof/>
+                <w:webHidden/>
+              </w:rPr>
+              <w:tab/>
+            </w:r>
+            <w:r>
+              <w:rPr>
+                <w:noProof/>
+                <w:webHidden/>
+              </w:rPr>
+              <w:fldChar w:fldCharType="begin"/>
+            </w:r>
+            <w:r>
+              <w:rPr>
+                <w:noProof/>
+                <w:webHidden/>
+              </w:rPr>
+              <w:instrText xml:space="preserve"> PAGEREF _Toc483038380 \h </w:instrText>
+            </w:r>
+            <w:r>
+              <w:rPr>
+                <w:noProof/>
+                <w:webHidden/>
+              </w:rPr>
+            </w:r>
+            <w:r>
+              <w:rPr>
+                <w:noProof/>
+                <w:webHidden/>
+              </w:rPr>
+              <w:fldChar w:fldCharType="separate"/>
+            </w:r>
+            <w:r>
+              <w:rPr>
+                <w:noProof/>
+                <w:webHidden/>
+              </w:rPr>
+              <w:t>26</w:t>
+            </w:r>
+            <w:r>
+              <w:rPr>
+                <w:noProof/>
+                <w:webHidden/>
+              </w:rPr>
+              <w:fldChar w:fldCharType="end"/>
+            </w:r>
+          </w:hyperlink>
+        </w:p>
+        <w:p>
+          <w:pPr>
+            <w:pStyle w:val="TOC3"/>
+            <w:tabs>
+              <w:tab w:val="right" w:leader="dot" w:pos="9350"/>
+            </w:tabs>
+            <w:rPr>
+              <w:rFonts w:eastAsiaTheme="minorEastAsia"/>
+              <w:noProof/>
+            </w:rPr>
+          </w:pPr>
+          <w:hyperlink w:anchor="_Toc483038381" w:history="1">
+            <w:r>
+              <w:rPr>
+                <w:rStyle w:val="Hyperlink"/>
+                <w:rFonts w:ascii="Times New Roman" w:hAnsi="Times New Roman" w:cs="Times New Roman"/>
+                <w:b/>
+                <w:noProof/>
+              </w:rPr>
+              <w:t>3.2.3 Thiết kế chi tiết hệ thống</w:t>
+            </w:r>
+            <w:r>
+              <w:rPr>
+                <w:noProof/>
+                <w:webHidden/>
+              </w:rPr>
+              <w:tab/>
+            </w:r>
+            <w:r>
+              <w:rPr>
+                <w:noProof/>
+                <w:webHidden/>
+              </w:rPr>
+              <w:fldChar w:fldCharType="begin"/>
+            </w:r>
+            <w:r>
+              <w:rPr>
+                <w:noProof/>
+                <w:webHidden/>
+              </w:rPr>
+              <w:instrText xml:space="preserve"> PAGEREF _Toc483038381 \h </w:instrText>
+            </w:r>
+            <w:r>
+              <w:rPr>
+                <w:noProof/>
+                <w:webHidden/>
+              </w:rPr>
+            </w:r>
+            <w:r>
+              <w:rPr>
+                <w:noProof/>
+                <w:webHidden/>
+              </w:rPr>
+              <w:fldChar w:fldCharType="separate"/>
+            </w:r>
+            <w:r>
+              <w:rPr>
+                <w:noProof/>
+                <w:webHidden/>
+              </w:rPr>
+              <w:t>26</w:t>
             </w:r>
             <w:r>
               <w:rPr>
@@ -2521,7 +3234,7 @@
               <w:noProof/>
             </w:rPr>
           </w:pPr>
-          <w:hyperlink w:anchor="_Toc482562742" w:history="1">
+          <w:hyperlink w:anchor="_Toc483038382" w:history="1">
             <w:r>
               <w:rPr>
                 <w:rStyle w:val="Hyperlink"/>
@@ -2529,7 +3242,7 @@
                 <w:b/>
                 <w:noProof/>
               </w:rPr>
-              <w:t>2.3 Kết luận chương</w:t>
+              <w:t>3.3 Xây dựng ứng dụng và triển khai</w:t>
             </w:r>
             <w:r>
               <w:rPr>
@@ -2550,7 +3263,7 @@
                 <w:noProof/>
                 <w:webHidden/>
               </w:rPr>
-              <w:instrText xml:space="preserve"> PAGEREF _Toc482562742 \h </w:instrText>
+              <w:instrText xml:space="preserve"> PAGEREF _Toc483038382 \h </w:instrText>
             </w:r>
             <w:r>
               <w:rPr>
@@ -2570,7 +3283,220 @@
                 <w:noProof/>
                 <w:webHidden/>
               </w:rPr>
-              <w:t>12</w:t>
+              <w:t>27</w:t>
+            </w:r>
+            <w:r>
+              <w:rPr>
+                <w:noProof/>
+                <w:webHidden/>
+              </w:rPr>
+              <w:fldChar w:fldCharType="end"/>
+            </w:r>
+          </w:hyperlink>
+        </w:p>
+        <w:p>
+          <w:pPr>
+            <w:pStyle w:val="TOC3"/>
+            <w:tabs>
+              <w:tab w:val="right" w:leader="dot" w:pos="9350"/>
+            </w:tabs>
+            <w:rPr>
+              <w:rFonts w:eastAsiaTheme="minorEastAsia"/>
+              <w:noProof/>
+            </w:rPr>
+          </w:pPr>
+          <w:hyperlink w:anchor="_Toc483038383" w:history="1">
+            <w:r>
+              <w:rPr>
+                <w:rStyle w:val="Hyperlink"/>
+                <w:rFonts w:ascii="Times New Roman" w:hAnsi="Times New Roman" w:cs="Times New Roman"/>
+                <w:b/>
+                <w:noProof/>
+              </w:rPr>
+              <w:t>3.3.1 Xây dựng Database gồm 1 bảng chứa các trường: ID, Ngày tháng, Nhiệt độ, Độ ẩm, Trạng thái</w:t>
+            </w:r>
+            <w:r>
+              <w:rPr>
+                <w:noProof/>
+                <w:webHidden/>
+              </w:rPr>
+              <w:tab/>
+            </w:r>
+            <w:r>
+              <w:rPr>
+                <w:noProof/>
+                <w:webHidden/>
+              </w:rPr>
+              <w:fldChar w:fldCharType="begin"/>
+            </w:r>
+            <w:r>
+              <w:rPr>
+                <w:noProof/>
+                <w:webHidden/>
+              </w:rPr>
+              <w:instrText xml:space="preserve"> PAGEREF _Toc483038383 \h </w:instrText>
+            </w:r>
+            <w:r>
+              <w:rPr>
+                <w:noProof/>
+                <w:webHidden/>
+              </w:rPr>
+            </w:r>
+            <w:r>
+              <w:rPr>
+                <w:noProof/>
+                <w:webHidden/>
+              </w:rPr>
+              <w:fldChar w:fldCharType="separate"/>
+            </w:r>
+            <w:r>
+              <w:rPr>
+                <w:noProof/>
+                <w:webHidden/>
+              </w:rPr>
+              <w:t>27</w:t>
+            </w:r>
+            <w:r>
+              <w:rPr>
+                <w:noProof/>
+                <w:webHidden/>
+              </w:rPr>
+              <w:fldChar w:fldCharType="end"/>
+            </w:r>
+          </w:hyperlink>
+        </w:p>
+        <w:p>
+          <w:pPr>
+            <w:pStyle w:val="TOC3"/>
+            <w:tabs>
+              <w:tab w:val="right" w:leader="dot" w:pos="9350"/>
+            </w:tabs>
+            <w:rPr>
+              <w:rFonts w:eastAsiaTheme="minorEastAsia"/>
+              <w:noProof/>
+            </w:rPr>
+          </w:pPr>
+          <w:hyperlink w:anchor="_Toc483038384" w:history="1">
+            <w:r>
+              <w:rPr>
+                <w:rStyle w:val="Hyperlink"/>
+                <w:rFonts w:ascii="Times New Roman" w:hAnsi="Times New Roman" w:cs="Times New Roman"/>
+                <w:b/>
+                <w:noProof/>
+              </w:rPr>
+              <w:t>3.3.2 Xây dựng ứng dụng Android Client.</w:t>
+            </w:r>
+            <w:r>
+              <w:rPr>
+                <w:noProof/>
+                <w:webHidden/>
+              </w:rPr>
+              <w:tab/>
+            </w:r>
+            <w:r>
+              <w:rPr>
+                <w:noProof/>
+                <w:webHidden/>
+              </w:rPr>
+              <w:fldChar w:fldCharType="begin"/>
+            </w:r>
+            <w:r>
+              <w:rPr>
+                <w:noProof/>
+                <w:webHidden/>
+              </w:rPr>
+              <w:instrText xml:space="preserve"> PAGEREF _Toc483038384 \h </w:instrText>
+            </w:r>
+            <w:r>
+              <w:rPr>
+                <w:noProof/>
+                <w:webHidden/>
+              </w:rPr>
+            </w:r>
+            <w:r>
+              <w:rPr>
+                <w:noProof/>
+                <w:webHidden/>
+              </w:rPr>
+              <w:fldChar w:fldCharType="separate"/>
+            </w:r>
+            <w:r>
+              <w:rPr>
+                <w:noProof/>
+                <w:webHidden/>
+              </w:rPr>
+              <w:t>28</w:t>
+            </w:r>
+            <w:r>
+              <w:rPr>
+                <w:noProof/>
+                <w:webHidden/>
+              </w:rPr>
+              <w:fldChar w:fldCharType="end"/>
+            </w:r>
+          </w:hyperlink>
+        </w:p>
+        <w:p>
+          <w:pPr>
+            <w:pStyle w:val="TOC2"/>
+            <w:tabs>
+              <w:tab w:val="right" w:leader="dot" w:pos="9350"/>
+            </w:tabs>
+            <w:rPr>
+              <w:rFonts w:eastAsiaTheme="minorEastAsia"/>
+              <w:noProof/>
+            </w:rPr>
+          </w:pPr>
+          <w:hyperlink w:anchor="_Toc483038385" w:history="1">
+            <w:r>
+              <w:rPr>
+                <w:rStyle w:val="Hyperlink"/>
+                <w:rFonts w:ascii="Times New Roman" w:hAnsi="Times New Roman" w:cs="Times New Roman"/>
+                <w:b/>
+                <w:noProof/>
+              </w:rPr>
+              <w:t>3.4 Kết luận chương</w:t>
+            </w:r>
+            <w:r>
+              <w:rPr>
+                <w:noProof/>
+                <w:webHidden/>
+              </w:rPr>
+              <w:tab/>
+            </w:r>
+            <w:r>
+              <w:rPr>
+                <w:noProof/>
+                <w:webHidden/>
+              </w:rPr>
+              <w:fldChar w:fldCharType="begin"/>
+            </w:r>
+            <w:r>
+              <w:rPr>
+                <w:noProof/>
+                <w:webHidden/>
+              </w:rPr>
+              <w:instrText xml:space="preserve"> PAGEREF _Toc483038385 \h </w:instrText>
+            </w:r>
+            <w:r>
+              <w:rPr>
+                <w:noProof/>
+                <w:webHidden/>
+              </w:rPr>
+            </w:r>
+            <w:r>
+              <w:rPr>
+                <w:noProof/>
+                <w:webHidden/>
+              </w:rPr>
+              <w:fldChar w:fldCharType="separate"/>
+            </w:r>
+            <w:r>
+              <w:rPr>
+                <w:noProof/>
+                <w:webHidden/>
+              </w:rPr>
+              <w:t>34</w:t>
             </w:r>
             <w:r>
               <w:rPr>
@@ -2592,7 +3518,7 @@
               <w:noProof/>
             </w:rPr>
           </w:pPr>
-          <w:hyperlink w:anchor="_Toc482562743" w:history="1">
+          <w:hyperlink w:anchor="_Toc483038386" w:history="1">
             <w:r>
               <w:rPr>
                 <w:rStyle w:val="Hyperlink"/>
@@ -2600,7 +3526,7 @@
                 <w:b/>
                 <w:noProof/>
               </w:rPr>
-              <w:t>CHƯƠNG 3: XÂY DỰNG ỨNG DỤNG TRÊN ĐIỆN THOẠI ANDROID TRUY XUẤT ĐẾN TRUNG TÂM DỮ LIỆU CỦA HỆ THỐNG INTERNET OF THINGS  TRONG NÔNG NGHIỆP</w:t>
+              <w:t>KẾT LUẬN</w:t>
             </w:r>
             <w:r>
               <w:rPr>
@@ -2621,7 +3547,7 @@
                 <w:noProof/>
                 <w:webHidden/>
               </w:rPr>
-              <w:instrText xml:space="preserve"> PAGEREF _Toc482562743 \h </w:instrText>
+              <w:instrText xml:space="preserve"> PAGEREF _Toc483038386 \h </w:instrText>
             </w:r>
             <w:r>
               <w:rPr>
@@ -2641,362 +3567,7 @@
                 <w:noProof/>
                 <w:webHidden/>
               </w:rPr>
-              <w:t>13</w:t>
-            </w:r>
-            <w:r>
-              <w:rPr>
-                <w:noProof/>
-                <w:webHidden/>
-              </w:rPr>
-              <w:fldChar w:fldCharType="end"/>
-            </w:r>
-          </w:hyperlink>
-        </w:p>
-        <w:p>
-          <w:pPr>
-            <w:pStyle w:val="TOC2"/>
-            <w:tabs>
-              <w:tab w:val="right" w:leader="dot" w:pos="9350"/>
-            </w:tabs>
-            <w:rPr>
-              <w:rFonts w:eastAsiaTheme="minorEastAsia"/>
-              <w:noProof/>
-            </w:rPr>
-          </w:pPr>
-          <w:hyperlink w:anchor="_Toc482562744" w:history="1">
-            <w:r>
-              <w:rPr>
-                <w:rStyle w:val="Hyperlink"/>
-                <w:rFonts w:ascii="Times New Roman" w:hAnsi="Times New Roman" w:cs="Times New Roman"/>
-                <w:b/>
-                <w:noProof/>
-              </w:rPr>
-              <w:t>3.1 Phân tích yêu cầu và thiết kế hệ thống</w:t>
-            </w:r>
-            <w:r>
-              <w:rPr>
-                <w:noProof/>
-                <w:webHidden/>
-              </w:rPr>
-              <w:tab/>
-            </w:r>
-            <w:r>
-              <w:rPr>
-                <w:noProof/>
-                <w:webHidden/>
-              </w:rPr>
-              <w:fldChar w:fldCharType="begin"/>
-            </w:r>
-            <w:r>
-              <w:rPr>
-                <w:noProof/>
-                <w:webHidden/>
-              </w:rPr>
-              <w:instrText xml:space="preserve"> PAGEREF _Toc482562744 \h </w:instrText>
-            </w:r>
-            <w:r>
-              <w:rPr>
-                <w:noProof/>
-                <w:webHidden/>
-              </w:rPr>
-            </w:r>
-            <w:r>
-              <w:rPr>
-                <w:noProof/>
-                <w:webHidden/>
-              </w:rPr>
-              <w:fldChar w:fldCharType="separate"/>
-            </w:r>
-            <w:r>
-              <w:rPr>
-                <w:noProof/>
-                <w:webHidden/>
-              </w:rPr>
-              <w:t>13</w:t>
-            </w:r>
-            <w:r>
-              <w:rPr>
-                <w:noProof/>
-                <w:webHidden/>
-              </w:rPr>
-              <w:fldChar w:fldCharType="end"/>
-            </w:r>
-          </w:hyperlink>
-        </w:p>
-        <w:p>
-          <w:pPr>
-            <w:pStyle w:val="TOC2"/>
-            <w:tabs>
-              <w:tab w:val="right" w:leader="dot" w:pos="9350"/>
-            </w:tabs>
-            <w:rPr>
-              <w:rFonts w:eastAsiaTheme="minorEastAsia"/>
-              <w:noProof/>
-            </w:rPr>
-          </w:pPr>
-          <w:hyperlink w:anchor="_Toc482562745" w:history="1">
-            <w:r>
-              <w:rPr>
-                <w:rStyle w:val="Hyperlink"/>
-                <w:rFonts w:ascii="Times New Roman" w:hAnsi="Times New Roman" w:cs="Times New Roman"/>
-                <w:b/>
-                <w:noProof/>
-              </w:rPr>
-              <w:t>3.2 Kết quả thu được</w:t>
-            </w:r>
-            <w:r>
-              <w:rPr>
-                <w:noProof/>
-                <w:webHidden/>
-              </w:rPr>
-              <w:tab/>
-            </w:r>
-            <w:r>
-              <w:rPr>
-                <w:noProof/>
-                <w:webHidden/>
-              </w:rPr>
-              <w:fldChar w:fldCharType="begin"/>
-            </w:r>
-            <w:r>
-              <w:rPr>
-                <w:noProof/>
-                <w:webHidden/>
-              </w:rPr>
-              <w:instrText xml:space="preserve"> PAGEREF _Toc482562745 \h </w:instrText>
-            </w:r>
-            <w:r>
-              <w:rPr>
-                <w:noProof/>
-                <w:webHidden/>
-              </w:rPr>
-            </w:r>
-            <w:r>
-              <w:rPr>
-                <w:noProof/>
-                <w:webHidden/>
-              </w:rPr>
-              <w:fldChar w:fldCharType="separate"/>
-            </w:r>
-            <w:r>
-              <w:rPr>
-                <w:noProof/>
-                <w:webHidden/>
-              </w:rPr>
-              <w:t>15</w:t>
-            </w:r>
-            <w:r>
-              <w:rPr>
-                <w:noProof/>
-                <w:webHidden/>
-              </w:rPr>
-              <w:fldChar w:fldCharType="end"/>
-            </w:r>
-          </w:hyperlink>
-        </w:p>
-        <w:p>
-          <w:pPr>
-            <w:pStyle w:val="TOC3"/>
-            <w:tabs>
-              <w:tab w:val="right" w:leader="dot" w:pos="9350"/>
-            </w:tabs>
-            <w:rPr>
-              <w:rFonts w:eastAsiaTheme="minorEastAsia"/>
-              <w:noProof/>
-            </w:rPr>
-          </w:pPr>
-          <w:hyperlink w:anchor="_Toc482562746" w:history="1">
-            <w:r>
-              <w:rPr>
-                <w:rStyle w:val="Hyperlink"/>
-                <w:rFonts w:ascii="Times New Roman" w:hAnsi="Times New Roman" w:cs="Times New Roman"/>
-                <w:b/>
-                <w:noProof/>
-              </w:rPr>
-              <w:t>3.2.1 Xây dựng Database gồm 1 bảng chứa các trường: ID, Ngày tháng, Nhiệt độ, Độ ẩm, Trạng thái</w:t>
-            </w:r>
-            <w:r>
-              <w:rPr>
-                <w:noProof/>
-                <w:webHidden/>
-              </w:rPr>
-              <w:tab/>
-            </w:r>
-            <w:r>
-              <w:rPr>
-                <w:noProof/>
-                <w:webHidden/>
-              </w:rPr>
-              <w:fldChar w:fldCharType="begin"/>
-            </w:r>
-            <w:r>
-              <w:rPr>
-                <w:noProof/>
-                <w:webHidden/>
-              </w:rPr>
-              <w:instrText xml:space="preserve"> PAGEREF _Toc482562746 \h </w:instrText>
-            </w:r>
-            <w:r>
-              <w:rPr>
-                <w:noProof/>
-                <w:webHidden/>
-              </w:rPr>
-            </w:r>
-            <w:r>
-              <w:rPr>
-                <w:noProof/>
-                <w:webHidden/>
-              </w:rPr>
-              <w:fldChar w:fldCharType="separate"/>
-            </w:r>
-            <w:r>
-              <w:rPr>
-                <w:noProof/>
-                <w:webHidden/>
-              </w:rPr>
-              <w:t>15</w:t>
-            </w:r>
-            <w:r>
-              <w:rPr>
-                <w:noProof/>
-                <w:webHidden/>
-              </w:rPr>
-              <w:fldChar w:fldCharType="end"/>
-            </w:r>
-          </w:hyperlink>
-        </w:p>
-        <w:p>
-          <w:pPr>
-            <w:pStyle w:val="TOC3"/>
-            <w:tabs>
-              <w:tab w:val="right" w:leader="dot" w:pos="9350"/>
-            </w:tabs>
-            <w:rPr>
-              <w:rFonts w:eastAsiaTheme="minorEastAsia"/>
-              <w:noProof/>
-            </w:rPr>
-          </w:pPr>
-          <w:hyperlink w:anchor="_Toc482562747" w:history="1">
-            <w:r>
-              <w:rPr>
-                <w:rStyle w:val="Hyperlink"/>
-                <w:rFonts w:ascii="Times New Roman" w:hAnsi="Times New Roman" w:cs="Times New Roman"/>
-                <w:b/>
-                <w:noProof/>
-              </w:rPr>
-              <w:t>3.2.2 Xây dựng ứng dụng Android Client.</w:t>
-            </w:r>
-            <w:r>
-              <w:rPr>
-                <w:noProof/>
-                <w:webHidden/>
-              </w:rPr>
-              <w:tab/>
-            </w:r>
-            <w:r>
-              <w:rPr>
-                <w:noProof/>
-                <w:webHidden/>
-              </w:rPr>
-              <w:fldChar w:fldCharType="begin"/>
-            </w:r>
-            <w:r>
-              <w:rPr>
-                <w:noProof/>
-                <w:webHidden/>
-              </w:rPr>
-              <w:instrText xml:space="preserve"> PAGEREF _Toc482562747 \h </w:instrText>
-            </w:r>
-            <w:r>
-              <w:rPr>
-                <w:noProof/>
-                <w:webHidden/>
-              </w:rPr>
-            </w:r>
-            <w:r>
-              <w:rPr>
-                <w:noProof/>
-                <w:webHidden/>
-              </w:rPr>
-              <w:fldChar w:fldCharType="separate"/>
-            </w:r>
-            <w:r>
-              <w:rPr>
-                <w:noProof/>
-                <w:webHidden/>
-              </w:rPr>
-              <w:t>16</w:t>
-            </w:r>
-            <w:r>
-              <w:rPr>
-                <w:noProof/>
-                <w:webHidden/>
-              </w:rPr>
-              <w:fldChar w:fldCharType="end"/>
-            </w:r>
-          </w:hyperlink>
-        </w:p>
-        <w:p>
-          <w:pPr>
-            <w:pStyle w:val="TOC2"/>
-            <w:tabs>
-              <w:tab w:val="right" w:leader="dot" w:pos="9350"/>
-            </w:tabs>
-            <w:rPr>
-              <w:rFonts w:eastAsiaTheme="minorEastAsia"/>
-              <w:noProof/>
-            </w:rPr>
-          </w:pPr>
-          <w:hyperlink w:anchor="_Toc482562748" w:history="1">
-            <w:r>
-              <w:rPr>
-                <w:rStyle w:val="Hyperlink"/>
-                <w:rFonts w:ascii="Times New Roman" w:hAnsi="Times New Roman" w:cs="Times New Roman"/>
-                <w:b/>
-                <w:noProof/>
-              </w:rPr>
-              <w:t>3.3 Kết luận chương</w:t>
-            </w:r>
-            <w:r>
-              <w:rPr>
-                <w:noProof/>
-                <w:webHidden/>
-              </w:rPr>
-              <w:tab/>
-            </w:r>
-            <w:r>
-              <w:rPr>
-                <w:noProof/>
-                <w:webHidden/>
-              </w:rPr>
-              <w:fldChar w:fldCharType="begin"/>
-            </w:r>
-            <w:r>
-              <w:rPr>
-                <w:noProof/>
-                <w:webHidden/>
-              </w:rPr>
-              <w:instrText xml:space="preserve"> PAGEREF _Toc482562748 \h </w:instrText>
-            </w:r>
-            <w:r>
-              <w:rPr>
-                <w:noProof/>
-                <w:webHidden/>
-              </w:rPr>
-            </w:r>
-            <w:r>
-              <w:rPr>
-                <w:noProof/>
-                <w:webHidden/>
-              </w:rPr>
-              <w:fldChar w:fldCharType="separate"/>
-            </w:r>
-            <w:r>
-              <w:rPr>
-                <w:noProof/>
-                <w:webHidden/>
-              </w:rPr>
-              <w:t>22</w:t>
+              <w:t>35</w:t>
             </w:r>
             <w:r>
               <w:rPr>
@@ -3018,7 +3589,7 @@
               <w:noProof/>
             </w:rPr>
           </w:pPr>
-          <w:hyperlink w:anchor="_Toc482562749" w:history="1">
+          <w:hyperlink w:anchor="_Toc483038387" w:history="1">
             <w:r>
               <w:rPr>
                 <w:rStyle w:val="Hyperlink"/>
@@ -3026,7 +3597,7 @@
                 <w:b/>
                 <w:noProof/>
               </w:rPr>
-              <w:t>KẾT LUẬN</w:t>
+              <w:t>TÀI LIỆU THAM KHẢO</w:t>
             </w:r>
             <w:r>
               <w:rPr>
@@ -3047,7 +3618,7 @@
                 <w:noProof/>
                 <w:webHidden/>
               </w:rPr>
-              <w:instrText xml:space="preserve"> PAGEREF _Toc482562749 \h </w:instrText>
+              <w:instrText xml:space="preserve"> PAGEREF _Toc483038387 \h </w:instrText>
             </w:r>
             <w:r>
               <w:rPr>
@@ -3067,78 +3638,7 @@
                 <w:noProof/>
                 <w:webHidden/>
               </w:rPr>
-              <w:t>23</w:t>
-            </w:r>
-            <w:r>
-              <w:rPr>
-                <w:noProof/>
-                <w:webHidden/>
-              </w:rPr>
-              <w:fldChar w:fldCharType="end"/>
-            </w:r>
-          </w:hyperlink>
-        </w:p>
-        <w:p>
-          <w:pPr>
-            <w:pStyle w:val="TOC1"/>
-            <w:tabs>
-              <w:tab w:val="right" w:leader="dot" w:pos="9350"/>
-            </w:tabs>
-            <w:rPr>
-              <w:rFonts w:eastAsiaTheme="minorEastAsia"/>
-              <w:noProof/>
-            </w:rPr>
-          </w:pPr>
-          <w:hyperlink w:anchor="_Toc482562750" w:history="1">
-            <w:r>
-              <w:rPr>
-                <w:rStyle w:val="Hyperlink"/>
-                <w:rFonts w:ascii="Times New Roman" w:hAnsi="Times New Roman" w:cs="Times New Roman"/>
-                <w:b/>
-                <w:noProof/>
-              </w:rPr>
-              <w:t>TÀI LIỆU THAM KHẢO</w:t>
-            </w:r>
-            <w:r>
-              <w:rPr>
-                <w:noProof/>
-                <w:webHidden/>
-              </w:rPr>
-              <w:tab/>
-            </w:r>
-            <w:r>
-              <w:rPr>
-                <w:noProof/>
-                <w:webHidden/>
-              </w:rPr>
-              <w:fldChar w:fldCharType="begin"/>
-            </w:r>
-            <w:r>
-              <w:rPr>
-                <w:noProof/>
-                <w:webHidden/>
-              </w:rPr>
-              <w:instrText xml:space="preserve"> PAGEREF _Toc482562750 \h </w:instrText>
-            </w:r>
-            <w:r>
-              <w:rPr>
-                <w:noProof/>
-                <w:webHidden/>
-              </w:rPr>
-            </w:r>
-            <w:r>
-              <w:rPr>
-                <w:noProof/>
-                <w:webHidden/>
-              </w:rPr>
-              <w:fldChar w:fldCharType="separate"/>
-            </w:r>
-            <w:r>
-              <w:rPr>
-                <w:noProof/>
-                <w:webHidden/>
-              </w:rPr>
-              <w:t>23</w:t>
+              <w:t>35</w:t>
             </w:r>
             <w:r>
               <w:rPr>
@@ -3193,7 +3693,6 @@
           <w:szCs w:val="32"/>
         </w:rPr>
       </w:pPr>
-      <w:bookmarkStart w:id="4" w:name="_Toc482562726"/>
       <w:r>
         <w:rPr>
           <w:rFonts w:ascii="Times New Roman" w:hAnsi="Times New Roman" w:cs="Times New Roman"/>
@@ -3213,6 +3712,7 @@
           <w:sz w:val="36"/>
         </w:rPr>
       </w:pPr>
+      <w:bookmarkStart w:id="4" w:name="_Toc483038356"/>
       <w:r>
         <w:rPr>
           <w:rFonts w:ascii="Times New Roman" w:hAnsi="Times New Roman" w:cs="Times New Roman"/>
@@ -3243,7 +3743,6 @@
           <w:szCs w:val="32"/>
         </w:rPr>
       </w:pPr>
-      <w:bookmarkStart w:id="5" w:name="_Toc482562727"/>
       <w:r>
         <w:rPr>
           <w:rFonts w:ascii="Times New Roman" w:hAnsi="Times New Roman" w:cs="Times New Roman"/>
@@ -3263,6 +3762,7 @@
           <w:sz w:val="36"/>
         </w:rPr>
       </w:pPr>
+      <w:bookmarkStart w:id="5" w:name="_Toc483038357"/>
       <w:r>
         <w:rPr>
           <w:rFonts w:ascii="Times New Roman" w:hAnsi="Times New Roman" w:cs="Times New Roman"/>
@@ -3293,7 +3793,6 @@
           <w:szCs w:val="32"/>
         </w:rPr>
       </w:pPr>
-      <w:bookmarkStart w:id="6" w:name="_Toc482562728"/>
       <w:r>
         <w:rPr>
           <w:rFonts w:ascii="Times New Roman" w:hAnsi="Times New Roman" w:cs="Times New Roman"/>
@@ -3313,6 +3812,7 @@
           <w:sz w:val="36"/>
         </w:rPr>
       </w:pPr>
+      <w:bookmarkStart w:id="6" w:name="_Toc483038358"/>
       <w:r>
         <w:rPr>
           <w:rFonts w:ascii="Times New Roman" w:hAnsi="Times New Roman" w:cs="Times New Roman"/>
@@ -3368,7 +3868,6 @@
           <w:szCs w:val="32"/>
         </w:rPr>
       </w:pPr>
-      <w:bookmarkStart w:id="7" w:name="_Toc482562729"/>
       <w:r>
         <w:rPr>
           <w:rFonts w:ascii="Times New Roman" w:hAnsi="Times New Roman" w:cs="Times New Roman"/>
@@ -3388,6 +3887,7 @@
           <w:sz w:val="36"/>
         </w:rPr>
       </w:pPr>
+      <w:bookmarkStart w:id="7" w:name="_Toc483038359"/>
       <w:r>
         <w:rPr>
           <w:rFonts w:ascii="Times New Roman" w:hAnsi="Times New Roman" w:cs="Times New Roman"/>
@@ -3424,7 +3924,7 @@
           <w:b/>
         </w:rPr>
       </w:pPr>
-      <w:bookmarkStart w:id="8" w:name="_Toc482562730"/>
+      <w:bookmarkStart w:id="8" w:name="_Toc483038360"/>
       <w:r>
         <w:rPr>
           <w:rFonts w:ascii="Times New Roman" w:hAnsi="Times New Roman" w:cs="Times New Roman"/>
@@ -3553,17 +4053,7 @@
           <w:sz w:val="26"/>
           <w:szCs w:val="26"/>
         </w:rPr>
-        <w:t>Một trong những ứng dụng cơ bản</w:t>
-      </w:r>
-      <w:bookmarkStart w:id="9" w:name="_GoBack"/>
-      <w:bookmarkEnd w:id="9"/>
-      <w:r>
-        <w:rPr>
-          <w:rFonts w:ascii="Times New Roman" w:hAnsi="Times New Roman" w:cs="Times New Roman"/>
-          <w:sz w:val="26"/>
-          <w:szCs w:val="26"/>
-        </w:rPr>
-        <w:t xml:space="preserve"> nhất của IoT là kết nối thiết bị với Internet để chúng có thể gửi các thông tin về trạng thái của thiết bị hay môi trường xung quanh. </w:t>
+        <w:t xml:space="preserve">Một trong những ứng dụng cơ bản nhất của IoT là kết nối thiết bị với Internet để chúng có thể gửi các thông tin về trạng thái của thiết bị hay môi trường xung quanh. </w:t>
       </w:r>
       <w:r>
         <w:rPr>
@@ -3848,7 +4338,7 @@
           <w:b/>
         </w:rPr>
       </w:pPr>
-      <w:bookmarkStart w:id="10" w:name="_Toc482562731"/>
+      <w:bookmarkStart w:id="9" w:name="_Toc483038361"/>
       <w:r>
         <w:rPr>
           <w:rFonts w:ascii="Times New Roman" w:hAnsi="Times New Roman" w:cs="Times New Roman"/>
@@ -3863,7 +4353,7 @@
         </w:rPr>
         <w:t>Kiến trúc của Internet of Things</w:t>
       </w:r>
-      <w:bookmarkEnd w:id="10"/>
+      <w:bookmarkEnd w:id="9"/>
     </w:p>
     <w:p>
       <w:pPr>
@@ -4135,7 +4625,17 @@
           <w:sz w:val="26"/>
           <w:szCs w:val="26"/>
         </w:rPr>
-        <w:t xml:space="preserve"> được từ cảm biến sẽ được xử lý trước. Một số ứng dụ</w:t>
+        <w:t xml:space="preserve"> được từ cảm biến sẽ được xử lý trước. Một số ứng d</w:t>
+      </w:r>
+      <w:bookmarkStart w:id="10" w:name="_GoBack"/>
+      <w:bookmarkEnd w:id="10"/>
+      <w:r>
+        <w:rPr>
+          <w:rFonts w:ascii="Times New Roman" w:hAnsi="Times New Roman" w:cs="Times New Roman"/>
+          <w:sz w:val="26"/>
+          <w:szCs w:val="26"/>
+        </w:rPr>
+        <w:t>ụ</w:t>
       </w:r>
       <w:r>
         <w:rPr>
@@ -4161,13 +4661,17 @@
         <w:rPr>
           <w:rFonts w:ascii="Times New Roman" w:hAnsi="Times New Roman" w:cs="Times New Roman"/>
           <w:b/>
-        </w:rPr>
-      </w:pPr>
-      <w:bookmarkStart w:id="11" w:name="_Toc482562732"/>
+          <w:sz w:val="26"/>
+          <w:szCs w:val="26"/>
+        </w:rPr>
+      </w:pPr>
+      <w:bookmarkStart w:id="11" w:name="_Toc483038362"/>
       <w:r>
         <w:rPr>
           <w:rFonts w:ascii="Times New Roman" w:hAnsi="Times New Roman" w:cs="Times New Roman"/>
           <w:b/>
+          <w:sz w:val="26"/>
+          <w:szCs w:val="26"/>
         </w:rPr>
         <w:t xml:space="preserve">1.2.1 </w:t>
       </w:r>
@@ -4175,6 +4679,8 @@
         <w:rPr>
           <w:rFonts w:ascii="Times New Roman" w:hAnsi="Times New Roman" w:cs="Times New Roman"/>
           <w:b/>
+          <w:sz w:val="26"/>
+          <w:szCs w:val="26"/>
         </w:rPr>
         <w:t>Cảm biến và cơ cấu chấp hành</w:t>
       </w:r>
@@ -4284,6 +4790,7 @@
           <w:sz w:val="26"/>
           <w:szCs w:val="26"/>
         </w:rPr>
+        <w:lastRenderedPageBreak/>
         <w:t>Bộ cảm biến gia tốc cảm nhận chuyển động và gia tốc của điện thoại. Thường được sử dụng để đo sự thay đổi vận tốc trong không gian ba chiều. Các mẫu dữ liệu thu được giúp cho việc phát hiện hoạt động thể chất của người dùng như chạy, đị bộ, đạp xe, …</w:t>
       </w:r>
     </w:p>
@@ -4307,7 +4814,6 @@
           <w:sz w:val="26"/>
           <w:szCs w:val="26"/>
         </w:rPr>
-        <w:lastRenderedPageBreak/>
         <w:t xml:space="preserve">Cảm biến con quay: </w:t>
       </w:r>
       <w:r>
@@ -4612,7 +5118,7 @@
           <w:szCs w:val="26"/>
         </w:rPr>
       </w:pPr>
-      <w:bookmarkStart w:id="12" w:name="_Toc482562733"/>
+      <w:bookmarkStart w:id="12" w:name="_Toc483038363"/>
       <w:r>
         <w:rPr>
           <w:rFonts w:ascii="Times New Roman" w:hAnsi="Times New Roman" w:cs="Times New Roman"/>
@@ -4635,6 +5141,7 @@
     </w:p>
     <w:p>
       <w:pPr>
+        <w:ind w:firstLine="720"/>
         <w:jc w:val="both"/>
         <w:rPr>
           <w:rFonts w:ascii="Times New Roman" w:hAnsi="Times New Roman" w:cs="Times New Roman"/>
@@ -4674,7 +5181,16 @@
           <w:sz w:val="26"/>
           <w:szCs w:val="26"/>
         </w:rPr>
-        <w:t xml:space="preserve"> Các tài nguyên lưu trữ và tính toán đám mây sẽ được ưu tiên vì khả năng xử lý dữ liệu lớn, tính mở rộng và linh hoạt. Tuy nhiên những ưu điểm này không đủ đáp ứng các yêu cầu của nhiều ứng dụng IoT vì những lý do sau:</w:t>
+        <w:t xml:space="preserve"> Các tài nguyên lưu trữ và tính toán đám mây sẽ được ưu </w:t>
+      </w:r>
+      <w:r>
+        <w:rPr>
+          <w:rFonts w:ascii="Times New Roman" w:hAnsi="Times New Roman" w:cs="Times New Roman"/>
+          <w:sz w:val="26"/>
+          <w:szCs w:val="26"/>
+        </w:rPr>
+        <w:lastRenderedPageBreak/>
+        <w:t>tiên vì khả năng xử lý dữ liệu lớn, tính mở rộng và linh hoạt. Tuy nhiên những ưu điểm này không đủ đáp ứng các yêu cầu của nhiều ứng dụng IoT vì những lý do sau:</w:t>
       </w:r>
     </w:p>
     <w:p>
@@ -4784,24 +5300,24 @@
           <w:sz w:val="26"/>
           <w:szCs w:val="26"/>
         </w:rPr>
+        <w:t xml:space="preserve">Giải pháp cho vấn đề này là sử dụng công nghệ điện toán sương mù (fog computing). Dữ liệu sẽ được lưu trữ, xử lý, lọc và phân tích ở phía rìa của mạng trước khi gửi lên trên đám mây. Mô hình đám mây và sương mù đi cùng nhau giúp các ứng dụng IoT tối ưu hơn. </w:t>
+      </w:r>
+    </w:p>
+    <w:p>
+      <w:pPr>
+        <w:jc w:val="both"/>
+        <w:rPr>
+          <w:rFonts w:ascii="Times New Roman" w:hAnsi="Times New Roman" w:cs="Times New Roman"/>
+          <w:sz w:val="26"/>
+          <w:szCs w:val="26"/>
+        </w:rPr>
+      </w:pPr>
+      <w:r>
+        <w:rPr>
+          <w:rFonts w:ascii="Times New Roman" w:hAnsi="Times New Roman" w:cs="Times New Roman"/>
+          <w:noProof/>
+        </w:rPr>
         <w:lastRenderedPageBreak/>
-        <w:t xml:space="preserve">Giải pháp cho vấn đề này là sử dụng công nghệ điện toán sương mù (fog computing). Dữ liệu sẽ được lưu trữ, xử lý, lọc và phân tích ở phía rìa của mạng trước khi gửi lên trên đám mây. Mô hình đám mây và sương mù đi cùng nhau giúp các ứng dụng IoT tối ưu hơn. </w:t>
-      </w:r>
-    </w:p>
-    <w:p>
-      <w:pPr>
-        <w:jc w:val="both"/>
-        <w:rPr>
-          <w:rFonts w:ascii="Times New Roman" w:hAnsi="Times New Roman" w:cs="Times New Roman"/>
-          <w:sz w:val="26"/>
-          <w:szCs w:val="26"/>
-        </w:rPr>
-      </w:pPr>
-      <w:r>
-        <w:rPr>
-          <w:rFonts w:ascii="Times New Roman" w:hAnsi="Times New Roman" w:cs="Times New Roman"/>
-          <w:noProof/>
-        </w:rPr>
         <w:drawing>
           <wp:inline distT="0" distB="0" distL="0" distR="0" wp14:anchorId="0C9DF8F6" wp14:editId="6A06FD1C">
             <wp:extent cx="4591050" cy="4591050"/>
@@ -4850,6 +5366,56 @@
       </w:pPr>
       <w:r>
         <w:rPr>
+          <w:noProof/>
+        </w:rPr>
+        <w:drawing>
+          <wp:inline distT="0" distB="0" distL="0" distR="0" wp14:anchorId="54FE5C98" wp14:editId="1862E003">
+            <wp:extent cx="5943600" cy="2450465"/>
+            <wp:effectExtent l="0" t="0" r="0" b="6985"/>
+            <wp:docPr id="28" name="Picture 28"/>
+            <wp:cNvGraphicFramePr>
+              <a:graphicFrameLocks xmlns:a="http://schemas.openxmlformats.org/drawingml/2006/main" noChangeAspect="1"/>
+            </wp:cNvGraphicFramePr>
+            <a:graphic xmlns:a="http://schemas.openxmlformats.org/drawingml/2006/main">
+              <a:graphicData uri="http://schemas.openxmlformats.org/drawingml/2006/picture">
+                <pic:pic xmlns:pic="http://schemas.openxmlformats.org/drawingml/2006/picture">
+                  <pic:nvPicPr>
+                    <pic:cNvPr id="1" name=""/>
+                    <pic:cNvPicPr/>
+                  </pic:nvPicPr>
+                  <pic:blipFill>
+                    <a:blip r:embed="rId12"/>
+                    <a:stretch>
+                      <a:fillRect/>
+                    </a:stretch>
+                  </pic:blipFill>
+                  <pic:spPr>
+                    <a:xfrm>
+                      <a:off x="0" y="0"/>
+                      <a:ext cx="5943600" cy="2450465"/>
+                    </a:xfrm>
+                    <a:prstGeom prst="rect">
+                      <a:avLst/>
+                    </a:prstGeom>
+                  </pic:spPr>
+                </pic:pic>
+              </a:graphicData>
+            </a:graphic>
+          </wp:inline>
+        </w:drawing>
+      </w:r>
+    </w:p>
+    <w:p>
+      <w:pPr>
+        <w:jc w:val="both"/>
+        <w:rPr>
+          <w:rFonts w:ascii="Times New Roman" w:hAnsi="Times New Roman" w:cs="Times New Roman"/>
+          <w:sz w:val="26"/>
+          <w:szCs w:val="26"/>
+        </w:rPr>
+      </w:pPr>
+      <w:r>
+        <w:rPr>
           <w:rFonts w:ascii="Times New Roman" w:hAnsi="Times New Roman" w:cs="Times New Roman"/>
           <w:sz w:val="26"/>
           <w:szCs w:val="26"/>
@@ -4924,6 +5490,7 @@
           <w:sz w:val="26"/>
           <w:szCs w:val="26"/>
         </w:rPr>
+        <w:lastRenderedPageBreak/>
         <w:t>Nhận biết vị trí: do thành phần sương mù nằm ở rìa của mạng, nó có thể nhận biết được vị trí và bối cảnh của ứng dụ</w:t>
       </w:r>
       <w:r>
@@ -5024,7 +5591,6 @@
           <w:sz w:val="26"/>
           <w:szCs w:val="26"/>
         </w:rPr>
-        <w:lastRenderedPageBreak/>
         <w:t>Tương tác với đám mây: Các nút sương mù có thể tương tác với đám mây và gửi dữ liệu được yêu cầu.</w:t>
       </w:r>
     </w:p>
@@ -5132,6 +5698,84 @@
     </w:p>
     <w:p>
       <w:pPr>
+        <w:jc w:val="both"/>
+        <w:rPr>
+          <w:rFonts w:ascii="Times New Roman" w:hAnsi="Times New Roman" w:cs="Times New Roman"/>
+          <w:sz w:val="26"/>
+          <w:szCs w:val="26"/>
+        </w:rPr>
+      </w:pPr>
+    </w:p>
+    <w:p>
+      <w:pPr>
+        <w:ind w:left="420"/>
+        <w:jc w:val="both"/>
+        <w:rPr>
+          <w:rFonts w:ascii="Times New Roman" w:hAnsi="Times New Roman" w:cs="Times New Roman"/>
+          <w:sz w:val="26"/>
+          <w:szCs w:val="26"/>
+        </w:rPr>
+      </w:pPr>
+      <w:r>
+        <w:rPr>
+          <w:rFonts w:ascii="Times New Roman" w:hAnsi="Times New Roman" w:cs="Times New Roman"/>
+          <w:noProof/>
+          <w:sz w:val="26"/>
+          <w:szCs w:val="26"/>
+        </w:rPr>
+        <w:lastRenderedPageBreak/>
+        <w:drawing>
+          <wp:inline distT="0" distB="0" distL="0" distR="0">
+            <wp:extent cx="5943600" cy="3655981"/>
+            <wp:effectExtent l="0" t="0" r="0" b="1905"/>
+            <wp:docPr id="18" name="Picture 18" descr="C:\Users\Trung1994\Desktop\DATN\Smart-Traffic-MSD_edited.png"/>
+            <wp:cNvGraphicFramePr>
+              <a:graphicFrameLocks xmlns:a="http://schemas.openxmlformats.org/drawingml/2006/main" noChangeAspect="1"/>
+            </wp:cNvGraphicFramePr>
+            <a:graphic xmlns:a="http://schemas.openxmlformats.org/drawingml/2006/main">
+              <a:graphicData uri="http://schemas.openxmlformats.org/drawingml/2006/picture">
+                <pic:pic xmlns:pic="http://schemas.openxmlformats.org/drawingml/2006/picture">
+                  <pic:nvPicPr>
+                    <pic:cNvPr id="0" name="Picture 4" descr="C:\Users\Trung1994\Desktop\DATN\Smart-Traffic-MSD_edited.png"/>
+                    <pic:cNvPicPr>
+                      <a:picLocks noChangeAspect="1" noChangeArrowheads="1"/>
+                    </pic:cNvPicPr>
+                  </pic:nvPicPr>
+                  <pic:blipFill>
+                    <a:blip r:embed="rId13">
+                      <a:extLst>
+                        <a:ext uri="{28A0092B-C50C-407E-A947-70E740481C1C}">
+                          <a14:useLocalDpi xmlns:a14="http://schemas.microsoft.com/office/drawing/2010/main" val="0"/>
+                        </a:ext>
+                      </a:extLst>
+                    </a:blip>
+                    <a:srcRect/>
+                    <a:stretch>
+                      <a:fillRect/>
+                    </a:stretch>
+                  </pic:blipFill>
+                  <pic:spPr bwMode="auto">
+                    <a:xfrm>
+                      <a:off x="0" y="0"/>
+                      <a:ext cx="5943600" cy="3655981"/>
+                    </a:xfrm>
+                    <a:prstGeom prst="rect">
+                      <a:avLst/>
+                    </a:prstGeom>
+                    <a:noFill/>
+                    <a:ln>
+                      <a:noFill/>
+                    </a:ln>
+                  </pic:spPr>
+                </pic:pic>
+              </a:graphicData>
+            </a:graphic>
+          </wp:inline>
+        </w:drawing>
+      </w:r>
+    </w:p>
+    <w:p>
+      <w:pPr>
         <w:pStyle w:val="ListParagraph"/>
         <w:numPr>
           <w:ilvl w:val="0"/>
@@ -5163,6 +5807,73 @@
     </w:p>
     <w:p>
       <w:pPr>
+        <w:jc w:val="both"/>
+        <w:rPr>
+          <w:rFonts w:ascii="Times New Roman" w:hAnsi="Times New Roman" w:cs="Times New Roman"/>
+          <w:sz w:val="26"/>
+          <w:szCs w:val="26"/>
+        </w:rPr>
+      </w:pPr>
+      <w:r>
+        <w:rPr>
+          <w:rFonts w:ascii="Times New Roman" w:hAnsi="Times New Roman" w:cs="Times New Roman"/>
+          <w:noProof/>
+          <w:sz w:val="26"/>
+          <w:szCs w:val="26"/>
+        </w:rPr>
+        <w:lastRenderedPageBreak/>
+        <w:drawing>
+          <wp:inline distT="0" distB="0" distL="0" distR="0">
+            <wp:extent cx="5943600" cy="3612027"/>
+            <wp:effectExtent l="0" t="0" r="0" b="7620"/>
+            <wp:docPr id="21" name="Picture 21" descr="C:\Users\Trung1994\Desktop\DATN\2VMNPs8.jpg"/>
+            <wp:cNvGraphicFramePr>
+              <a:graphicFrameLocks xmlns:a="http://schemas.openxmlformats.org/drawingml/2006/main" noChangeAspect="1"/>
+            </wp:cNvGraphicFramePr>
+            <a:graphic xmlns:a="http://schemas.openxmlformats.org/drawingml/2006/main">
+              <a:graphicData uri="http://schemas.openxmlformats.org/drawingml/2006/picture">
+                <pic:pic xmlns:pic="http://schemas.openxmlformats.org/drawingml/2006/picture">
+                  <pic:nvPicPr>
+                    <pic:cNvPr id="0" name="Picture 5" descr="C:\Users\Trung1994\Desktop\DATN\2VMNPs8.jpg"/>
+                    <pic:cNvPicPr>
+                      <a:picLocks noChangeAspect="1" noChangeArrowheads="1"/>
+                    </pic:cNvPicPr>
+                  </pic:nvPicPr>
+                  <pic:blipFill>
+                    <a:blip r:embed="rId14">
+                      <a:extLst>
+                        <a:ext uri="{28A0092B-C50C-407E-A947-70E740481C1C}">
+                          <a14:useLocalDpi xmlns:a14="http://schemas.microsoft.com/office/drawing/2010/main" val="0"/>
+                        </a:ext>
+                      </a:extLst>
+                    </a:blip>
+                    <a:srcRect/>
+                    <a:stretch>
+                      <a:fillRect/>
+                    </a:stretch>
+                  </pic:blipFill>
+                  <pic:spPr bwMode="auto">
+                    <a:xfrm>
+                      <a:off x="0" y="0"/>
+                      <a:ext cx="5943600" cy="3612027"/>
+                    </a:xfrm>
+                    <a:prstGeom prst="rect">
+                      <a:avLst/>
+                    </a:prstGeom>
+                    <a:noFill/>
+                    <a:ln>
+                      <a:noFill/>
+                    </a:ln>
+                  </pic:spPr>
+                </pic:pic>
+              </a:graphicData>
+            </a:graphic>
+          </wp:inline>
+        </w:drawing>
+      </w:r>
+    </w:p>
+    <w:p>
+      <w:pPr>
         <w:pStyle w:val="Heading3"/>
         <w:jc w:val="both"/>
         <w:rPr>
@@ -5172,7 +5883,7 @@
           <w:szCs w:val="26"/>
         </w:rPr>
       </w:pPr>
-      <w:bookmarkStart w:id="13" w:name="_Toc482562734"/>
+      <w:bookmarkStart w:id="13" w:name="_Toc483038364"/>
       <w:r>
         <w:rPr>
           <w:rFonts w:ascii="Times New Roman" w:hAnsi="Times New Roman" w:cs="Times New Roman"/>
@@ -5215,7 +5926,7 @@
           <w:szCs w:val="26"/>
         </w:rPr>
       </w:pPr>
-      <w:bookmarkStart w:id="14" w:name="_Toc482562735"/>
+      <w:bookmarkStart w:id="14" w:name="_Toc483038365"/>
       <w:r>
         <w:rPr>
           <w:rFonts w:ascii="Times New Roman" w:hAnsi="Times New Roman" w:cs="Times New Roman"/>
@@ -5256,7 +5967,7 @@
           <w:szCs w:val="26"/>
         </w:rPr>
       </w:pPr>
-      <w:bookmarkStart w:id="15" w:name="_Toc482562736"/>
+      <w:bookmarkStart w:id="15" w:name="_Toc483038366"/>
       <w:r>
         <w:rPr>
           <w:rFonts w:ascii="Times New Roman" w:hAnsi="Times New Roman" w:cs="Times New Roman"/>
@@ -5264,6 +5975,7 @@
           <w:sz w:val="26"/>
           <w:szCs w:val="26"/>
         </w:rPr>
+        <w:lastRenderedPageBreak/>
         <w:t>1.2.5</w:t>
       </w:r>
       <w:r>
@@ -5285,6 +5997,61 @@
         <w:t>Ứng dụng của IoT</w:t>
       </w:r>
       <w:bookmarkEnd w:id="15"/>
+    </w:p>
+    <w:p>
+      <w:r>
+        <w:rPr>
+          <w:noProof/>
+        </w:rPr>
+        <w:drawing>
+          <wp:inline distT="0" distB="0" distL="0" distR="0">
+            <wp:extent cx="5943600" cy="3696176"/>
+            <wp:effectExtent l="0" t="0" r="0" b="0"/>
+            <wp:docPr id="10" name="Picture 10" descr="C:\Users\Trung1994\Desktop\DATN\vivante-iot-ecosystem.jpg"/>
+            <wp:cNvGraphicFramePr>
+              <a:graphicFrameLocks xmlns:a="http://schemas.openxmlformats.org/drawingml/2006/main" noChangeAspect="1"/>
+            </wp:cNvGraphicFramePr>
+            <a:graphic xmlns:a="http://schemas.openxmlformats.org/drawingml/2006/main">
+              <a:graphicData uri="http://schemas.openxmlformats.org/drawingml/2006/picture">
+                <pic:pic xmlns:pic="http://schemas.openxmlformats.org/drawingml/2006/picture">
+                  <pic:nvPicPr>
+                    <pic:cNvPr id="0" name="Picture 1" descr="C:\Users\Trung1994\Desktop\DATN\vivante-iot-ecosystem.jpg"/>
+                    <pic:cNvPicPr>
+                      <a:picLocks noChangeAspect="1" noChangeArrowheads="1"/>
+                    </pic:cNvPicPr>
+                  </pic:nvPicPr>
+                  <pic:blipFill>
+                    <a:blip r:embed="rId15" cstate="print">
+                      <a:extLst>
+                        <a:ext uri="{28A0092B-C50C-407E-A947-70E740481C1C}">
+                          <a14:useLocalDpi xmlns:a14="http://schemas.microsoft.com/office/drawing/2010/main" val="0"/>
+                        </a:ext>
+                      </a:extLst>
+                    </a:blip>
+                    <a:srcRect/>
+                    <a:stretch>
+                      <a:fillRect/>
+                    </a:stretch>
+                  </pic:blipFill>
+                  <pic:spPr bwMode="auto">
+                    <a:xfrm>
+                      <a:off x="0" y="0"/>
+                      <a:ext cx="5943600" cy="3696176"/>
+                    </a:xfrm>
+                    <a:prstGeom prst="rect">
+                      <a:avLst/>
+                    </a:prstGeom>
+                    <a:noFill/>
+                    <a:ln>
+                      <a:noFill/>
+                    </a:ln>
+                  </pic:spPr>
+                </pic:pic>
+              </a:graphicData>
+            </a:graphic>
+          </wp:inline>
+        </w:drawing>
+      </w:r>
     </w:p>
     <w:p>
       <w:pPr>
@@ -5329,6 +6096,57 @@
     </w:p>
     <w:p>
       <w:pPr>
+        <w:jc w:val="both"/>
+        <w:rPr>
+          <w:rFonts w:ascii="Times New Roman" w:hAnsi="Times New Roman" w:cs="Times New Roman"/>
+          <w:sz w:val="26"/>
+          <w:szCs w:val="26"/>
+        </w:rPr>
+      </w:pPr>
+      <w:r>
+        <w:rPr>
+          <w:noProof/>
+        </w:rPr>
+        <w:lastRenderedPageBreak/>
+        <w:drawing>
+          <wp:inline distT="0" distB="0" distL="0" distR="0" wp14:anchorId="5C114DDC" wp14:editId="377E1CEA">
+            <wp:extent cx="5943600" cy="3559175"/>
+            <wp:effectExtent l="0" t="0" r="0" b="3175"/>
+            <wp:docPr id="26" name="Picture 26"/>
+            <wp:cNvGraphicFramePr>
+              <a:graphicFrameLocks xmlns:a="http://schemas.openxmlformats.org/drawingml/2006/main" noChangeAspect="1"/>
+            </wp:cNvGraphicFramePr>
+            <a:graphic xmlns:a="http://schemas.openxmlformats.org/drawingml/2006/main">
+              <a:graphicData uri="http://schemas.openxmlformats.org/drawingml/2006/picture">
+                <pic:pic xmlns:pic="http://schemas.openxmlformats.org/drawingml/2006/picture">
+                  <pic:nvPicPr>
+                    <pic:cNvPr id="1" name=""/>
+                    <pic:cNvPicPr/>
+                  </pic:nvPicPr>
+                  <pic:blipFill>
+                    <a:blip r:embed="rId16"/>
+                    <a:stretch>
+                      <a:fillRect/>
+                    </a:stretch>
+                  </pic:blipFill>
+                  <pic:spPr>
+                    <a:xfrm>
+                      <a:off x="0" y="0"/>
+                      <a:ext cx="5943600" cy="3559175"/>
+                    </a:xfrm>
+                    <a:prstGeom prst="rect">
+                      <a:avLst/>
+                    </a:prstGeom>
+                  </pic:spPr>
+                </pic:pic>
+              </a:graphicData>
+            </a:graphic>
+          </wp:inline>
+        </w:drawing>
+      </w:r>
+    </w:p>
+    <w:p>
+      <w:pPr>
         <w:pStyle w:val="ListParagraph"/>
         <w:numPr>
           <w:ilvl w:val="0"/>
@@ -5375,6 +6193,57 @@
     </w:p>
     <w:p>
       <w:pPr>
+        <w:jc w:val="both"/>
+        <w:rPr>
+          <w:rFonts w:ascii="Times New Roman" w:hAnsi="Times New Roman" w:cs="Times New Roman"/>
+          <w:sz w:val="26"/>
+          <w:szCs w:val="26"/>
+        </w:rPr>
+      </w:pPr>
+      <w:r>
+        <w:rPr>
+          <w:noProof/>
+        </w:rPr>
+        <w:lastRenderedPageBreak/>
+        <w:drawing>
+          <wp:inline distT="0" distB="0" distL="0" distR="0" wp14:anchorId="7B08B3A9" wp14:editId="523450BD">
+            <wp:extent cx="5943600" cy="5358765"/>
+            <wp:effectExtent l="0" t="0" r="0" b="0"/>
+            <wp:docPr id="27" name="Picture 27"/>
+            <wp:cNvGraphicFramePr>
+              <a:graphicFrameLocks xmlns:a="http://schemas.openxmlformats.org/drawingml/2006/main" noChangeAspect="1"/>
+            </wp:cNvGraphicFramePr>
+            <a:graphic xmlns:a="http://schemas.openxmlformats.org/drawingml/2006/main">
+              <a:graphicData uri="http://schemas.openxmlformats.org/drawingml/2006/picture">
+                <pic:pic xmlns:pic="http://schemas.openxmlformats.org/drawingml/2006/picture">
+                  <pic:nvPicPr>
+                    <pic:cNvPr id="1" name=""/>
+                    <pic:cNvPicPr/>
+                  </pic:nvPicPr>
+                  <pic:blipFill>
+                    <a:blip r:embed="rId17"/>
+                    <a:stretch>
+                      <a:fillRect/>
+                    </a:stretch>
+                  </pic:blipFill>
+                  <pic:spPr>
+                    <a:xfrm>
+                      <a:off x="0" y="0"/>
+                      <a:ext cx="5943600" cy="5358765"/>
+                    </a:xfrm>
+                    <a:prstGeom prst="rect">
+                      <a:avLst/>
+                    </a:prstGeom>
+                  </pic:spPr>
+                </pic:pic>
+              </a:graphicData>
+            </a:graphic>
+          </wp:inline>
+        </w:drawing>
+      </w:r>
+    </w:p>
+    <w:p>
+      <w:pPr>
         <w:pStyle w:val="ListParagraph"/>
         <w:numPr>
           <w:ilvl w:val="0"/>
@@ -5427,13 +6296,12 @@
           <w:b/>
         </w:rPr>
       </w:pPr>
-      <w:bookmarkStart w:id="16" w:name="_Toc482562737"/>
+      <w:bookmarkStart w:id="16" w:name="_Toc483038367"/>
       <w:r>
         <w:rPr>
           <w:rFonts w:ascii="Times New Roman" w:hAnsi="Times New Roman" w:cs="Times New Roman"/>
           <w:b/>
         </w:rPr>
-        <w:lastRenderedPageBreak/>
         <w:t>1.3 Ưu điểm và nhược điểm</w:t>
       </w:r>
       <w:bookmarkEnd w:id="16"/>
@@ -5446,7 +6314,7 @@
           <w:b/>
         </w:rPr>
       </w:pPr>
-      <w:bookmarkStart w:id="17" w:name="_Toc482562738"/>
+      <w:bookmarkStart w:id="17" w:name="_Toc483038368"/>
       <w:r>
         <w:rPr>
           <w:rFonts w:ascii="Times New Roman" w:hAnsi="Times New Roman" w:cs="Times New Roman"/>
@@ -5498,6 +6366,25 @@
           <w:szCs w:val="26"/>
         </w:rPr>
       </w:pPr>
+    </w:p>
+    <w:p>
+      <w:pPr>
+        <w:rPr>
+          <w:rFonts w:ascii="Times New Roman" w:eastAsiaTheme="majorEastAsia" w:hAnsi="Times New Roman" w:cs="Times New Roman"/>
+          <w:b/>
+          <w:color w:val="2E74B5" w:themeColor="accent1" w:themeShade="BF"/>
+          <w:sz w:val="36"/>
+          <w:szCs w:val="32"/>
+        </w:rPr>
+      </w:pPr>
+      <w:r>
+        <w:rPr>
+          <w:rFonts w:ascii="Times New Roman" w:hAnsi="Times New Roman" w:cs="Times New Roman"/>
+          <w:b/>
+          <w:sz w:val="36"/>
+        </w:rPr>
+        <w:br w:type="page"/>
+      </w:r>
     </w:p>
     <w:p>
       <w:pPr>
@@ -5509,13 +6396,14 @@
           <w:sz w:val="36"/>
         </w:rPr>
       </w:pPr>
-      <w:bookmarkStart w:id="18" w:name="_Toc482562739"/>
+      <w:bookmarkStart w:id="18" w:name="_Toc483038369"/>
       <w:r>
         <w:rPr>
           <w:rFonts w:ascii="Times New Roman" w:hAnsi="Times New Roman" w:cs="Times New Roman"/>
           <w:b/>
           <w:sz w:val="36"/>
         </w:rPr>
+        <w:lastRenderedPageBreak/>
         <w:t>CHƯƠNG 2: ỨNG DỤNG CỦA INTERNET OF THINGS VÀO TRONG NÔNG NGHIỆP</w:t>
       </w:r>
       <w:bookmarkEnd w:id="18"/>
@@ -5556,7 +6444,7 @@
           <w:b/>
         </w:rPr>
       </w:pPr>
-      <w:bookmarkStart w:id="19" w:name="_Toc482562740"/>
+      <w:bookmarkStart w:id="19" w:name="_Toc483038370"/>
       <w:r>
         <w:rPr>
           <w:rFonts w:ascii="Times New Roman" w:hAnsi="Times New Roman" w:cs="Times New Roman"/>
@@ -5571,8 +6459,198 @@
         <w:jc w:val="both"/>
         <w:rPr>
           <w:rFonts w:ascii="Times New Roman" w:hAnsi="Times New Roman" w:cs="Times New Roman"/>
-        </w:rPr>
-      </w:pPr>
+          <w:sz w:val="26"/>
+          <w:szCs w:val="26"/>
+        </w:rPr>
+      </w:pPr>
+      <w:r>
+        <w:rPr>
+          <w:rFonts w:ascii="Times New Roman" w:hAnsi="Times New Roman" w:cs="Times New Roman"/>
+          <w:sz w:val="26"/>
+          <w:szCs w:val="26"/>
+        </w:rPr>
+        <w:t xml:space="preserve">Nông nghiệp chính xác </w:t>
+      </w:r>
+      <w:r>
+        <w:rPr>
+          <w:rFonts w:ascii="Times New Roman" w:hAnsi="Times New Roman" w:cs="Times New Roman"/>
+          <w:sz w:val="26"/>
+          <w:szCs w:val="26"/>
+        </w:rPr>
+        <w:t xml:space="preserve">đang trở thành vấn đề quan trọng trong nông nghiệp. Mạng cảm biến không dây giúp cho việc giám sát cây trồng trong nhà kính. Kết hợp với điện toán đám mây dữ liệu cảm biến sẽ được tự động </w:t>
+      </w:r>
+      <w:proofErr w:type="gramStart"/>
+      <w:r>
+        <w:rPr>
+          <w:rFonts w:ascii="Times New Roman" w:hAnsi="Times New Roman" w:cs="Times New Roman"/>
+          <w:sz w:val="26"/>
+          <w:szCs w:val="26"/>
+        </w:rPr>
+        <w:t>thu</w:t>
+      </w:r>
+      <w:proofErr w:type="gramEnd"/>
+      <w:r>
+        <w:rPr>
+          <w:rFonts w:ascii="Times New Roman" w:hAnsi="Times New Roman" w:cs="Times New Roman"/>
+          <w:sz w:val="26"/>
+          <w:szCs w:val="26"/>
+        </w:rPr>
+        <w:t xml:space="preserve"> thập, nhằm mục đích tổng hợp dữ liệu hiện tại và dữ liệu thu thập được trong quá khứ để theo dõi quá trình phát triển của cây, giúp ích cho người nông dân.</w:t>
+      </w:r>
+    </w:p>
+    <w:p>
+      <w:pPr>
+        <w:jc w:val="both"/>
+        <w:rPr>
+          <w:rFonts w:ascii="Times New Roman" w:hAnsi="Times New Roman" w:cs="Times New Roman"/>
+          <w:sz w:val="26"/>
+          <w:szCs w:val="26"/>
+        </w:rPr>
+      </w:pPr>
+      <w:r>
+        <w:rPr>
+          <w:rFonts w:ascii="Times New Roman" w:hAnsi="Times New Roman" w:cs="Times New Roman"/>
+          <w:sz w:val="26"/>
+          <w:szCs w:val="26"/>
+        </w:rPr>
+        <w:t xml:space="preserve">Xây dựng hệ thống nhà kính sử dụng công nghệ mạng cảm biến không dây, gồm có nhiều nút cảm biến và gateway, các nút này </w:t>
+      </w:r>
+      <w:proofErr w:type="gramStart"/>
+      <w:r>
+        <w:rPr>
+          <w:rFonts w:ascii="Times New Roman" w:hAnsi="Times New Roman" w:cs="Times New Roman"/>
+          <w:sz w:val="26"/>
+          <w:szCs w:val="26"/>
+        </w:rPr>
+        <w:t>thu</w:t>
+      </w:r>
+      <w:proofErr w:type="gramEnd"/>
+      <w:r>
+        <w:rPr>
+          <w:rFonts w:ascii="Times New Roman" w:hAnsi="Times New Roman" w:cs="Times New Roman"/>
+          <w:sz w:val="26"/>
+          <w:szCs w:val="26"/>
+        </w:rPr>
+        <w:t xml:space="preserve"> thập thông số môi trường như nhiệt độ, độ ẩm. Dữ liệu </w:t>
+      </w:r>
+      <w:proofErr w:type="gramStart"/>
+      <w:r>
+        <w:rPr>
+          <w:rFonts w:ascii="Times New Roman" w:hAnsi="Times New Roman" w:cs="Times New Roman"/>
+          <w:sz w:val="26"/>
+          <w:szCs w:val="26"/>
+        </w:rPr>
+        <w:t>thu</w:t>
+      </w:r>
+      <w:proofErr w:type="gramEnd"/>
+      <w:r>
+        <w:rPr>
+          <w:rFonts w:ascii="Times New Roman" w:hAnsi="Times New Roman" w:cs="Times New Roman"/>
+          <w:sz w:val="26"/>
+          <w:szCs w:val="26"/>
+        </w:rPr>
+        <w:t xml:space="preserve"> được sẽ được gửi lên đám mây nhờ dịch vụ internet. Dịch vụ đám mây cung cấp khả năng lưu trữ, phân tích và cảnh báo. Dịch vụ cảnh báo gửi thông điệp cảnh báo qua </w:t>
+      </w:r>
+      <w:proofErr w:type="gramStart"/>
+      <w:r>
+        <w:rPr>
+          <w:rFonts w:ascii="Times New Roman" w:hAnsi="Times New Roman" w:cs="Times New Roman"/>
+          <w:sz w:val="26"/>
+          <w:szCs w:val="26"/>
+        </w:rPr>
+        <w:t>thư</w:t>
+      </w:r>
+      <w:proofErr w:type="gramEnd"/>
+      <w:r>
+        <w:rPr>
+          <w:rFonts w:ascii="Times New Roman" w:hAnsi="Times New Roman" w:cs="Times New Roman"/>
+          <w:sz w:val="26"/>
+          <w:szCs w:val="26"/>
+        </w:rPr>
+        <w:t xml:space="preserve"> điện tử hoặc tin nhắn tới người dùng khi các thông tin môi trường bất thường. Tất cả dữ liệu </w:t>
+      </w:r>
+      <w:proofErr w:type="gramStart"/>
+      <w:r>
+        <w:rPr>
+          <w:rFonts w:ascii="Times New Roman" w:hAnsi="Times New Roman" w:cs="Times New Roman"/>
+          <w:sz w:val="26"/>
+          <w:szCs w:val="26"/>
+        </w:rPr>
+        <w:t>thu</w:t>
+      </w:r>
+      <w:proofErr w:type="gramEnd"/>
+      <w:r>
+        <w:rPr>
+          <w:rFonts w:ascii="Times New Roman" w:hAnsi="Times New Roman" w:cs="Times New Roman"/>
+          <w:sz w:val="26"/>
+          <w:szCs w:val="26"/>
+        </w:rPr>
+        <w:t xml:space="preserve"> được từ trong nhà kính sẽ được lưu trong cơ sở dữ liệu để phục vụ cho việc nghiên cứu và phân tích. </w:t>
+      </w:r>
+    </w:p>
+    <w:p>
+      <w:pPr>
+        <w:jc w:val="both"/>
+        <w:rPr>
+          <w:rFonts w:ascii="Times New Roman" w:hAnsi="Times New Roman" w:cs="Times New Roman"/>
+          <w:sz w:val="26"/>
+          <w:szCs w:val="26"/>
+        </w:rPr>
+      </w:pPr>
+      <w:r>
+        <w:rPr>
+          <w:noProof/>
+        </w:rPr>
+        <w:lastRenderedPageBreak/>
+        <w:drawing>
+          <wp:inline distT="0" distB="0" distL="0" distR="0">
+            <wp:extent cx="5943600" cy="5733826"/>
+            <wp:effectExtent l="0" t="0" r="0" b="635"/>
+            <wp:docPr id="24" name="Picture 24" descr="Kết quả hình ảnh cho internet of things applications in agriculture"/>
+            <wp:cNvGraphicFramePr>
+              <a:graphicFrameLocks xmlns:a="http://schemas.openxmlformats.org/drawingml/2006/main" noChangeAspect="1"/>
+            </wp:cNvGraphicFramePr>
+            <a:graphic xmlns:a="http://schemas.openxmlformats.org/drawingml/2006/main">
+              <a:graphicData uri="http://schemas.openxmlformats.org/drawingml/2006/picture">
+                <pic:pic xmlns:pic="http://schemas.openxmlformats.org/drawingml/2006/picture">
+                  <pic:nvPicPr>
+                    <pic:cNvPr id="0" name="Picture 6" descr="Kết quả hình ảnh cho internet of things applications in agriculture"/>
+                    <pic:cNvPicPr>
+                      <a:picLocks noChangeAspect="1" noChangeArrowheads="1"/>
+                    </pic:cNvPicPr>
+                  </pic:nvPicPr>
+                  <pic:blipFill>
+                    <a:blip r:embed="rId18">
+                      <a:extLst>
+                        <a:ext uri="{28A0092B-C50C-407E-A947-70E740481C1C}">
+                          <a14:useLocalDpi xmlns:a14="http://schemas.microsoft.com/office/drawing/2010/main" val="0"/>
+                        </a:ext>
+                      </a:extLst>
+                    </a:blip>
+                    <a:srcRect/>
+                    <a:stretch>
+                      <a:fillRect/>
+                    </a:stretch>
+                  </pic:blipFill>
+                  <pic:spPr bwMode="auto">
+                    <a:xfrm>
+                      <a:off x="0" y="0"/>
+                      <a:ext cx="5943600" cy="5733826"/>
+                    </a:xfrm>
+                    <a:prstGeom prst="rect">
+                      <a:avLst/>
+                    </a:prstGeom>
+                    <a:noFill/>
+                    <a:ln>
+                      <a:noFill/>
+                    </a:ln>
+                  </pic:spPr>
+                </pic:pic>
+              </a:graphicData>
+            </a:graphic>
+          </wp:inline>
+        </w:drawing>
+      </w:r>
     </w:p>
     <w:p>
       <w:pPr>
@@ -5583,23 +6661,168 @@
           <w:b/>
         </w:rPr>
       </w:pPr>
-      <w:bookmarkStart w:id="20" w:name="_Toc482562741"/>
+      <w:bookmarkStart w:id="20" w:name="_Toc483038371"/>
       <w:r>
         <w:rPr>
           <w:rFonts w:ascii="Times New Roman" w:hAnsi="Times New Roman" w:cs="Times New Roman"/>
           <w:b/>
         </w:rPr>
+        <w:lastRenderedPageBreak/>
         <w:t>2.2 Sơ đồ khối, kiến trúc hệ thống</w:t>
       </w:r>
       <w:bookmarkEnd w:id="20"/>
     </w:p>
     <w:p>
-      <w:pPr>
-        <w:jc w:val="both"/>
-        <w:rPr>
-          <w:rFonts w:ascii="Times New Roman" w:hAnsi="Times New Roman" w:cs="Times New Roman"/>
-        </w:rPr>
-      </w:pPr>
+      <w:r>
+        <w:rPr>
+          <w:noProof/>
+        </w:rPr>
+        <w:drawing>
+          <wp:inline distT="0" distB="0" distL="0" distR="0" wp14:anchorId="0292CC4B" wp14:editId="1898C097">
+            <wp:extent cx="5943600" cy="4592955"/>
+            <wp:effectExtent l="0" t="0" r="0" b="0"/>
+            <wp:docPr id="9" name="Picture 9"/>
+            <wp:cNvGraphicFramePr>
+              <a:graphicFrameLocks xmlns:a="http://schemas.openxmlformats.org/drawingml/2006/main" noChangeAspect="1"/>
+            </wp:cNvGraphicFramePr>
+            <a:graphic xmlns:a="http://schemas.openxmlformats.org/drawingml/2006/main">
+              <a:graphicData uri="http://schemas.openxmlformats.org/drawingml/2006/picture">
+                <pic:pic xmlns:pic="http://schemas.openxmlformats.org/drawingml/2006/picture">
+                  <pic:nvPicPr>
+                    <pic:cNvPr id="1" name=""/>
+                    <pic:cNvPicPr/>
+                  </pic:nvPicPr>
+                  <pic:blipFill>
+                    <a:blip r:embed="rId19"/>
+                    <a:stretch>
+                      <a:fillRect/>
+                    </a:stretch>
+                  </pic:blipFill>
+                  <pic:spPr>
+                    <a:xfrm>
+                      <a:off x="0" y="0"/>
+                      <a:ext cx="5943600" cy="4592955"/>
+                    </a:xfrm>
+                    <a:prstGeom prst="rect">
+                      <a:avLst/>
+                    </a:prstGeom>
+                  </pic:spPr>
+                </pic:pic>
+              </a:graphicData>
+            </a:graphic>
+          </wp:inline>
+        </w:drawing>
+      </w:r>
+    </w:p>
+    <w:p>
+      <w:r>
+        <w:rPr>
+          <w:noProof/>
+        </w:rPr>
+        <w:lastRenderedPageBreak/>
+        <w:drawing>
+          <wp:inline distT="0" distB="0" distL="0" distR="0" wp14:anchorId="4C775F19" wp14:editId="45978FEC">
+            <wp:extent cx="5943600" cy="3930015"/>
+            <wp:effectExtent l="0" t="0" r="0" b="0"/>
+            <wp:docPr id="4" name="Picture 4"/>
+            <wp:cNvGraphicFramePr>
+              <a:graphicFrameLocks xmlns:a="http://schemas.openxmlformats.org/drawingml/2006/main" noChangeAspect="1"/>
+            </wp:cNvGraphicFramePr>
+            <a:graphic xmlns:a="http://schemas.openxmlformats.org/drawingml/2006/main">
+              <a:graphicData uri="http://schemas.openxmlformats.org/drawingml/2006/picture">
+                <pic:pic xmlns:pic="http://schemas.openxmlformats.org/drawingml/2006/picture">
+                  <pic:nvPicPr>
+                    <pic:cNvPr id="1" name=""/>
+                    <pic:cNvPicPr/>
+                  </pic:nvPicPr>
+                  <pic:blipFill>
+                    <a:blip r:embed="rId20"/>
+                    <a:stretch>
+                      <a:fillRect/>
+                    </a:stretch>
+                  </pic:blipFill>
+                  <pic:spPr>
+                    <a:xfrm>
+                      <a:off x="0" y="0"/>
+                      <a:ext cx="5943600" cy="3930015"/>
+                    </a:xfrm>
+                    <a:prstGeom prst="rect">
+                      <a:avLst/>
+                    </a:prstGeom>
+                  </pic:spPr>
+                </pic:pic>
+              </a:graphicData>
+            </a:graphic>
+          </wp:inline>
+        </w:drawing>
+      </w:r>
+    </w:p>
+    <w:p/>
+    <w:p>
+      <w:pPr>
+        <w:pStyle w:val="Heading3"/>
+        <w:rPr>
+          <w:rFonts w:ascii="Times New Roman" w:hAnsi="Times New Roman" w:cs="Times New Roman"/>
+          <w:b/>
+          <w:sz w:val="26"/>
+          <w:szCs w:val="26"/>
+        </w:rPr>
+      </w:pPr>
+      <w:bookmarkStart w:id="21" w:name="_Toc483038372"/>
+      <w:r>
+        <w:rPr>
+          <w:rFonts w:ascii="Times New Roman" w:hAnsi="Times New Roman" w:cs="Times New Roman"/>
+          <w:b/>
+          <w:sz w:val="26"/>
+          <w:szCs w:val="26"/>
+        </w:rPr>
+        <w:t>2.2.1 Kiến trúc phần mềm và phần cứng</w:t>
+      </w:r>
+      <w:bookmarkEnd w:id="21"/>
+    </w:p>
+    <w:p>
+      <w:pPr>
+        <w:pStyle w:val="ListParagraph"/>
+        <w:numPr>
+          <w:ilvl w:val="0"/>
+          <w:numId w:val="19"/>
+        </w:numPr>
+        <w:rPr>
+          <w:rFonts w:ascii="Times New Roman" w:hAnsi="Times New Roman" w:cs="Times New Roman"/>
+          <w:sz w:val="26"/>
+          <w:szCs w:val="26"/>
+        </w:rPr>
+      </w:pPr>
+      <w:r>
+        <w:rPr>
+          <w:rFonts w:ascii="Times New Roman" w:hAnsi="Times New Roman" w:cs="Times New Roman"/>
+          <w:sz w:val="26"/>
+          <w:szCs w:val="26"/>
+        </w:rPr>
+        <w:t xml:space="preserve">Nút cảm biến không dây: sử dụng Octopus </w:t>
+      </w:r>
+    </w:p>
+    <w:p>
+      <w:pPr>
+        <w:pStyle w:val="ListParagraph"/>
+        <w:numPr>
+          <w:ilvl w:val="0"/>
+          <w:numId w:val="19"/>
+        </w:numPr>
+        <w:rPr>
+          <w:rFonts w:ascii="Times New Roman" w:hAnsi="Times New Roman" w:cs="Times New Roman"/>
+          <w:sz w:val="26"/>
+          <w:szCs w:val="26"/>
+        </w:rPr>
+      </w:pPr>
+      <w:r>
+        <w:rPr>
+          <w:rFonts w:ascii="Times New Roman" w:hAnsi="Times New Roman" w:cs="Times New Roman"/>
+          <w:sz w:val="26"/>
+          <w:szCs w:val="26"/>
+        </w:rPr>
+        <w:t xml:space="preserve">Gateway: kit phát triển M2M. Chức năng chính của gateway để quản lý các nút cảm biến trong mạng. </w:t>
+      </w:r>
     </w:p>
     <w:p>
       <w:pPr>
@@ -5803,6 +7026,7 @@
           <w:sz w:val="26"/>
           <w:szCs w:val="26"/>
         </w:rPr>
+        <w:lastRenderedPageBreak/>
         <w:t>Cung cấp các cài đặt tối ưu và gửi cảnh báo qua SMS/email để duy trì các điều kiện tối ưu</w:t>
       </w:r>
     </w:p>
@@ -5870,7 +7094,6 @@
           <w:sz w:val="26"/>
           <w:szCs w:val="26"/>
         </w:rPr>
-        <w:lastRenderedPageBreak/>
         <w:t>Nhà kính</w:t>
       </w:r>
     </w:p>
@@ -5960,6 +7183,59 @@
           <w:szCs w:val="26"/>
         </w:rPr>
       </w:pPr>
+      <w:r>
+        <w:rPr>
+          <w:noProof/>
+        </w:rPr>
+        <w:drawing>
+          <wp:inline distT="0" distB="0" distL="0" distR="0" wp14:anchorId="00E9D6AF" wp14:editId="25DD9D1D">
+            <wp:extent cx="4762500" cy="3571875"/>
+            <wp:effectExtent l="0" t="0" r="0" b="9525"/>
+            <wp:docPr id="23" name="Picture 23" descr="Hình ảnh có liên quan"/>
+            <wp:cNvGraphicFramePr>
+              <a:graphicFrameLocks xmlns:a="http://schemas.openxmlformats.org/drawingml/2006/main" noChangeAspect="1"/>
+            </wp:cNvGraphicFramePr>
+            <a:graphic xmlns:a="http://schemas.openxmlformats.org/drawingml/2006/main">
+              <a:graphicData uri="http://schemas.openxmlformats.org/drawingml/2006/picture">
+                <pic:pic xmlns:pic="http://schemas.openxmlformats.org/drawingml/2006/picture">
+                  <pic:nvPicPr>
+                    <pic:cNvPr id="0" name="Picture 1" descr="Hình ảnh có liên quan"/>
+                    <pic:cNvPicPr>
+                      <a:picLocks noChangeAspect="1" noChangeArrowheads="1"/>
+                    </pic:cNvPicPr>
+                  </pic:nvPicPr>
+                  <pic:blipFill>
+                    <a:blip r:embed="rId21">
+                      <a:extLst>
+                        <a:ext uri="{28A0092B-C50C-407E-A947-70E740481C1C}">
+                          <a14:useLocalDpi xmlns:a14="http://schemas.microsoft.com/office/drawing/2010/main" val="0"/>
+                        </a:ext>
+                      </a:extLst>
+                    </a:blip>
+                    <a:srcRect/>
+                    <a:stretch>
+                      <a:fillRect/>
+                    </a:stretch>
+                  </pic:blipFill>
+                  <pic:spPr bwMode="auto">
+                    <a:xfrm>
+                      <a:off x="0" y="0"/>
+                      <a:ext cx="4762500" cy="3571875"/>
+                    </a:xfrm>
+                    <a:prstGeom prst="rect">
+                      <a:avLst/>
+                    </a:prstGeom>
+                    <a:noFill/>
+                    <a:ln>
+                      <a:noFill/>
+                    </a:ln>
+                  </pic:spPr>
+                </pic:pic>
+              </a:graphicData>
+            </a:graphic>
+          </wp:inline>
+        </w:drawing>
+      </w:r>
     </w:p>
     <w:p>
       <w:pPr>
@@ -5980,7 +7256,7 @@
           <w:b/>
         </w:rPr>
       </w:pPr>
-      <w:bookmarkStart w:id="21" w:name="_Toc482562742"/>
+      <w:bookmarkStart w:id="22" w:name="_Toc483038373"/>
       <w:r>
         <w:rPr>
           <w:rFonts w:ascii="Times New Roman" w:hAnsi="Times New Roman" w:cs="Times New Roman"/>
@@ -5988,7 +7264,7 @@
         </w:rPr>
         <w:t>2.3 Kết luận chương</w:t>
       </w:r>
-      <w:bookmarkEnd w:id="21"/>
+      <w:bookmarkEnd w:id="22"/>
     </w:p>
     <w:p>
       <w:pPr>
@@ -6038,7 +7314,7 @@
           <w:sz w:val="36"/>
         </w:rPr>
       </w:pPr>
-      <w:bookmarkStart w:id="22" w:name="_Toc482562743"/>
+      <w:bookmarkStart w:id="23" w:name="_Toc483038374"/>
       <w:r>
         <w:rPr>
           <w:rFonts w:ascii="Times New Roman" w:hAnsi="Times New Roman" w:cs="Times New Roman"/>
@@ -6065,21 +7341,66 @@
         <w:br/>
         <w:t>TRONG NÔNG NGHIỆP</w:t>
       </w:r>
-      <w:bookmarkEnd w:id="22"/>
-    </w:p>
-    <w:p>
-      <w:pPr>
-        <w:rPr>
-          <w:rFonts w:ascii="Times New Roman" w:hAnsi="Times New Roman" w:cs="Times New Roman"/>
-        </w:rPr>
-      </w:pPr>
-    </w:p>
-    <w:p>
-      <w:pPr>
-        <w:rPr>
-          <w:rFonts w:ascii="Times New Roman" w:hAnsi="Times New Roman" w:cs="Times New Roman"/>
-        </w:rPr>
-      </w:pPr>
+      <w:bookmarkEnd w:id="23"/>
+    </w:p>
+    <w:p>
+      <w:pPr>
+        <w:rPr>
+          <w:rFonts w:ascii="Times New Roman" w:hAnsi="Times New Roman" w:cs="Times New Roman"/>
+        </w:rPr>
+      </w:pPr>
+    </w:p>
+    <w:p>
+      <w:pPr>
+        <w:ind w:firstLine="720"/>
+        <w:rPr>
+          <w:rFonts w:ascii="Times New Roman" w:hAnsi="Times New Roman" w:cs="Times New Roman"/>
+          <w:sz w:val="26"/>
+          <w:szCs w:val="26"/>
+        </w:rPr>
+      </w:pPr>
+      <w:r>
+        <w:rPr>
+          <w:rFonts w:ascii="Times New Roman" w:hAnsi="Times New Roman" w:cs="Times New Roman"/>
+          <w:sz w:val="26"/>
+          <w:szCs w:val="26"/>
+        </w:rPr>
+        <w:t>Xuất phát từ nhu cầu thực tế</w:t>
+      </w:r>
+      <w:r>
+        <w:rPr>
+          <w:rFonts w:ascii="Times New Roman" w:hAnsi="Times New Roman" w:cs="Times New Roman"/>
+          <w:sz w:val="26"/>
+          <w:szCs w:val="26"/>
+        </w:rPr>
+        <w:t xml:space="preserve"> người nông dân có thể xem và giám sát các thông số môi trường khi cần thiết. Em xây dựng ứng dụng trên điện thoại Android truy xuất đến trung tâm dữ liệu của hệ thống Internet of Things trong nông nghiệp. Ứng dụng có thể hiển thị các thông tin môi trường hiện tại cũng như dữ liệu trong quá khứ đã được lưu, </w:t>
+      </w:r>
+      <w:r>
+        <w:rPr>
+          <w:rFonts w:ascii="Times New Roman" w:hAnsi="Times New Roman" w:cs="Times New Roman"/>
+          <w:sz w:val="26"/>
+          <w:szCs w:val="26"/>
+        </w:rPr>
+        <w:t xml:space="preserve">hiển thị biểu đồ thay đổi của dữ liệu </w:t>
+      </w:r>
+      <w:proofErr w:type="gramStart"/>
+      <w:r>
+        <w:rPr>
+          <w:rFonts w:ascii="Times New Roman" w:hAnsi="Times New Roman" w:cs="Times New Roman"/>
+          <w:sz w:val="26"/>
+          <w:szCs w:val="26"/>
+        </w:rPr>
+        <w:t>theo</w:t>
+      </w:r>
+      <w:proofErr w:type="gramEnd"/>
+      <w:r>
+        <w:rPr>
+          <w:rFonts w:ascii="Times New Roman" w:hAnsi="Times New Roman" w:cs="Times New Roman"/>
+          <w:sz w:val="26"/>
+          <w:szCs w:val="26"/>
+        </w:rPr>
+        <w:t xml:space="preserve"> thời gian, nhận được các tin nhắn cảnh báo từ máy chủ khi có những thông số bất thường. Từ đó người nông dân có thể đưa ra các biện pháp xử lý cho mô hình nông trại của mình hiệu quả hơn.</w:t>
+      </w:r>
     </w:p>
     <w:p>
       <w:pPr>
@@ -6089,42 +7410,73 @@
           <w:b/>
         </w:rPr>
       </w:pPr>
-      <w:bookmarkStart w:id="23" w:name="_Toc482562744"/>
+      <w:bookmarkStart w:id="24" w:name="_Toc483038375"/>
       <w:r>
         <w:rPr>
           <w:rFonts w:ascii="Times New Roman" w:hAnsi="Times New Roman" w:cs="Times New Roman"/>
           <w:b/>
         </w:rPr>
-        <w:t>3.1 Phân tích yêu cầu và thiết kế hệ thống</w:t>
-      </w:r>
-      <w:bookmarkEnd w:id="23"/>
-    </w:p>
-    <w:p>
-      <w:pPr>
-        <w:rPr>
-          <w:rFonts w:ascii="Times New Roman" w:hAnsi="Times New Roman" w:cs="Times New Roman"/>
-          <w:sz w:val="26"/>
-          <w:szCs w:val="26"/>
-        </w:rPr>
-      </w:pPr>
-    </w:p>
-    <w:p>
-      <w:pPr>
+        <w:t xml:space="preserve">3.1 </w:t>
+      </w:r>
+      <w:r>
         <w:rPr>
           <w:rFonts w:ascii="Times New Roman" w:hAnsi="Times New Roman" w:cs="Times New Roman"/>
           <w:b/>
-          <w:sz w:val="26"/>
-          <w:szCs w:val="26"/>
-        </w:rPr>
-      </w:pPr>
-      <w:r>
+        </w:rPr>
+        <w:t>Đặt vấn đề và định hướng</w:t>
+      </w:r>
+      <w:bookmarkEnd w:id="24"/>
+    </w:p>
+    <w:p/>
+    <w:p>
+      <w:pPr>
+        <w:pStyle w:val="Heading3"/>
         <w:rPr>
           <w:rFonts w:ascii="Times New Roman" w:hAnsi="Times New Roman" w:cs="Times New Roman"/>
           <w:b/>
-          <w:sz w:val="26"/>
-          <w:szCs w:val="26"/>
-        </w:rPr>
-        <w:t>Yêu cầu:</w:t>
+          <w:color w:val="2E74B5" w:themeColor="accent1" w:themeShade="BF"/>
+          <w:sz w:val="26"/>
+          <w:szCs w:val="26"/>
+        </w:rPr>
+      </w:pPr>
+      <w:bookmarkStart w:id="25" w:name="_Toc483038376"/>
+      <w:r>
+        <w:rPr>
+          <w:rFonts w:ascii="Times New Roman" w:hAnsi="Times New Roman" w:cs="Times New Roman"/>
+          <w:b/>
+          <w:color w:val="2E74B5" w:themeColor="accent1" w:themeShade="BF"/>
+          <w:sz w:val="26"/>
+          <w:szCs w:val="26"/>
+        </w:rPr>
+        <w:t>3.1.1 Đặt vấn đ</w:t>
+      </w:r>
+      <w:r>
+        <w:rPr>
+          <w:rFonts w:ascii="Times New Roman" w:hAnsi="Times New Roman" w:cs="Times New Roman"/>
+          <w:b/>
+          <w:color w:val="2E74B5" w:themeColor="accent1" w:themeShade="BF"/>
+          <w:sz w:val="26"/>
+          <w:szCs w:val="26"/>
+        </w:rPr>
+        <w:t>ề</w:t>
+      </w:r>
+      <w:bookmarkEnd w:id="25"/>
+    </w:p>
+    <w:p>
+      <w:pPr>
+        <w:rPr>
+          <w:rFonts w:ascii="Times New Roman" w:hAnsi="Times New Roman" w:cs="Times New Roman"/>
+          <w:sz w:val="26"/>
+          <w:szCs w:val="26"/>
+        </w:rPr>
+      </w:pPr>
+      <w:r>
+        <w:rPr>
+          <w:rFonts w:ascii="Times New Roman" w:hAnsi="Times New Roman" w:cs="Times New Roman"/>
+          <w:sz w:val="26"/>
+          <w:szCs w:val="26"/>
+        </w:rPr>
+        <w:t>Ứng dụng trên điện thoại Android cần đáp ứng các nghiệp vụ cụ thể như sau:</w:t>
       </w:r>
     </w:p>
     <w:p>
@@ -6132,7 +7484,7 @@
         <w:pStyle w:val="ListParagraph"/>
         <w:numPr>
           <w:ilvl w:val="0"/>
-          <w:numId w:val="14"/>
+          <w:numId w:val="20"/>
         </w:numPr>
         <w:rPr>
           <w:rFonts w:ascii="Times New Roman" w:hAnsi="Times New Roman" w:cs="Times New Roman"/>
@@ -6146,7 +7498,7 @@
           <w:sz w:val="26"/>
           <w:szCs w:val="26"/>
         </w:rPr>
-        <w:t>Xây dựng Database MySQL để lưu dữ liệu</w:t>
+        <w:t>Hiển thị thông tin môi trường tại thời điểm hiện tại</w:t>
       </w:r>
     </w:p>
     <w:p>
@@ -6154,7 +7506,7 @@
         <w:pStyle w:val="ListParagraph"/>
         <w:numPr>
           <w:ilvl w:val="0"/>
-          <w:numId w:val="14"/>
+          <w:numId w:val="20"/>
         </w:numPr>
         <w:rPr>
           <w:rFonts w:ascii="Times New Roman" w:hAnsi="Times New Roman" w:cs="Times New Roman"/>
@@ -6168,7 +7520,7 @@
           <w:sz w:val="26"/>
           <w:szCs w:val="26"/>
         </w:rPr>
-        <w:t>Ứng dụng Android lấy dữ liệu từ Database thông qua server, sau đó hiển thị thông tin lên màn hình</w:t>
+        <w:t>Xem các dữ liệu của các thời điểm trước được lưu trữ trong cơ sở dữ liệu</w:t>
       </w:r>
     </w:p>
     <w:p>
@@ -6176,7 +7528,7 @@
         <w:pStyle w:val="ListParagraph"/>
         <w:numPr>
           <w:ilvl w:val="0"/>
-          <w:numId w:val="14"/>
+          <w:numId w:val="20"/>
         </w:numPr>
         <w:rPr>
           <w:rFonts w:ascii="Times New Roman" w:hAnsi="Times New Roman" w:cs="Times New Roman"/>
@@ -6190,7 +7542,7 @@
           <w:sz w:val="26"/>
           <w:szCs w:val="26"/>
         </w:rPr>
-        <w:t>Vẽ biểu đồ dữ liệu</w:t>
+        <w:t>Vẽ biểu đồ sự thay đổi dữ liệu đã lưu theo thời gian</w:t>
       </w:r>
     </w:p>
     <w:p>
@@ -6198,7 +7550,7 @@
         <w:pStyle w:val="ListParagraph"/>
         <w:numPr>
           <w:ilvl w:val="0"/>
-          <w:numId w:val="14"/>
+          <w:numId w:val="20"/>
         </w:numPr>
         <w:rPr>
           <w:rFonts w:ascii="Times New Roman" w:hAnsi="Times New Roman" w:cs="Times New Roman"/>
@@ -6212,8 +7564,163 @@
           <w:sz w:val="26"/>
           <w:szCs w:val="26"/>
         </w:rPr>
-        <w:t>Đọc các tin tức nông nghiệp, các kỹ thuật trồng trọt chăn nuôi mới</w:t>
-      </w:r>
+        <w:t>Cảnh báo người dùng khi có những thông số bất thường</w:t>
+      </w:r>
+    </w:p>
+    <w:p>
+      <w:pPr>
+        <w:pStyle w:val="ListParagraph"/>
+        <w:numPr>
+          <w:ilvl w:val="0"/>
+          <w:numId w:val="20"/>
+        </w:numPr>
+        <w:rPr>
+          <w:rFonts w:ascii="Times New Roman" w:hAnsi="Times New Roman" w:cs="Times New Roman"/>
+          <w:sz w:val="26"/>
+          <w:szCs w:val="26"/>
+        </w:rPr>
+      </w:pPr>
+      <w:r>
+        <w:rPr>
+          <w:rFonts w:ascii="Times New Roman" w:hAnsi="Times New Roman" w:cs="Times New Roman"/>
+          <w:sz w:val="26"/>
+          <w:szCs w:val="26"/>
+        </w:rPr>
+        <w:t>Gửi câu hỏi, thắc mắ</w:t>
+      </w:r>
+      <w:r>
+        <w:rPr>
+          <w:rFonts w:ascii="Times New Roman" w:hAnsi="Times New Roman" w:cs="Times New Roman"/>
+          <w:sz w:val="26"/>
+          <w:szCs w:val="26"/>
+        </w:rPr>
+        <w:t>c về hệ thống đến máy chủ</w:t>
+      </w:r>
+    </w:p>
+    <w:p>
+      <w:pPr>
+        <w:pStyle w:val="Heading3"/>
+        <w:rPr>
+          <w:rFonts w:ascii="Times New Roman" w:hAnsi="Times New Roman" w:cs="Times New Roman"/>
+          <w:b/>
+          <w:color w:val="2E74B5" w:themeColor="accent1" w:themeShade="BF"/>
+          <w:sz w:val="26"/>
+          <w:szCs w:val="26"/>
+        </w:rPr>
+      </w:pPr>
+      <w:bookmarkStart w:id="26" w:name="_Toc483038377"/>
+      <w:r>
+        <w:rPr>
+          <w:rFonts w:ascii="Times New Roman" w:hAnsi="Times New Roman" w:cs="Times New Roman"/>
+          <w:b/>
+          <w:color w:val="2E74B5" w:themeColor="accent1" w:themeShade="BF"/>
+          <w:sz w:val="26"/>
+          <w:szCs w:val="26"/>
+        </w:rPr>
+        <w:t>3.1.2 Các khó khăn gặp phải khi xây dựng ứng dụng</w:t>
+      </w:r>
+      <w:bookmarkEnd w:id="26"/>
+    </w:p>
+    <w:p>
+      <w:r>
+        <w:t>Đề tài của em tập trung vào phần xây dựng ứng dụng phía người sử dụng, không có dữ liệu đầu vào thực tế cũng như máy chủ để xử lý các yêu cầu. Vì thế em tạo một cơ sở dữ liệu chứa những giá trị giả lập và một máy chủ chạy trên máy tính của em</w:t>
+      </w:r>
+    </w:p>
+    <w:p>
+      <w:pPr>
+        <w:pStyle w:val="Heading2"/>
+        <w:rPr>
+          <w:rFonts w:ascii="Times New Roman" w:hAnsi="Times New Roman" w:cs="Times New Roman"/>
+          <w:b/>
+        </w:rPr>
+      </w:pPr>
+      <w:bookmarkStart w:id="27" w:name="_Toc483038378"/>
+      <w:r>
+        <w:rPr>
+          <w:rFonts w:ascii="Times New Roman" w:hAnsi="Times New Roman" w:cs="Times New Roman"/>
+          <w:b/>
+        </w:rPr>
+        <w:lastRenderedPageBreak/>
+        <w:t xml:space="preserve">3.2 </w:t>
+      </w:r>
+      <w:r>
+        <w:rPr>
+          <w:rFonts w:ascii="Times New Roman" w:hAnsi="Times New Roman" w:cs="Times New Roman"/>
+          <w:b/>
+        </w:rPr>
+        <w:t>Phân tích và thiết kế hệ thống</w:t>
+      </w:r>
+      <w:bookmarkEnd w:id="27"/>
+    </w:p>
+    <w:p>
+      <w:pPr>
+        <w:pStyle w:val="Heading3"/>
+        <w:rPr>
+          <w:rFonts w:ascii="Times New Roman" w:hAnsi="Times New Roman" w:cs="Times New Roman"/>
+          <w:b/>
+          <w:color w:val="2E74B5" w:themeColor="accent1" w:themeShade="BF"/>
+          <w:sz w:val="26"/>
+          <w:szCs w:val="26"/>
+        </w:rPr>
+      </w:pPr>
+      <w:bookmarkStart w:id="28" w:name="_Toc483038379"/>
+      <w:r>
+        <w:rPr>
+          <w:rFonts w:ascii="Times New Roman" w:hAnsi="Times New Roman" w:cs="Times New Roman"/>
+          <w:b/>
+          <w:color w:val="2E74B5" w:themeColor="accent1" w:themeShade="BF"/>
+          <w:sz w:val="26"/>
+          <w:szCs w:val="26"/>
+        </w:rPr>
+        <w:t>3.2.1 Mô hình hóa các yêu cầu</w:t>
+      </w:r>
+      <w:bookmarkEnd w:id="28"/>
+    </w:p>
+    <w:p>
+      <w:pPr>
+        <w:rPr>
+          <w:rFonts w:ascii="Times New Roman" w:eastAsiaTheme="majorEastAsia" w:hAnsi="Times New Roman" w:cs="Times New Roman"/>
+          <w:b/>
+          <w:color w:val="2E74B5" w:themeColor="accent1" w:themeShade="BF"/>
+          <w:sz w:val="26"/>
+          <w:szCs w:val="26"/>
+        </w:rPr>
+      </w:pPr>
+      <w:r>
+        <w:rPr>
+          <w:rFonts w:ascii="Times New Roman" w:hAnsi="Times New Roman" w:cs="Times New Roman"/>
+          <w:b/>
+          <w:color w:val="2E74B5" w:themeColor="accent1" w:themeShade="BF"/>
+          <w:sz w:val="26"/>
+          <w:szCs w:val="26"/>
+        </w:rPr>
+        <w:br w:type="page"/>
+      </w:r>
+    </w:p>
+    <w:p>
+      <w:pPr>
+        <w:pStyle w:val="Heading3"/>
+        <w:rPr>
+          <w:rFonts w:ascii="Times New Roman" w:hAnsi="Times New Roman" w:cs="Times New Roman"/>
+          <w:b/>
+          <w:color w:val="2E74B5" w:themeColor="accent1" w:themeShade="BF"/>
+          <w:sz w:val="26"/>
+          <w:szCs w:val="26"/>
+        </w:rPr>
+      </w:pPr>
+      <w:bookmarkStart w:id="29" w:name="_Toc483038380"/>
+      <w:r>
+        <w:rPr>
+          <w:rFonts w:ascii="Times New Roman" w:hAnsi="Times New Roman" w:cs="Times New Roman"/>
+          <w:b/>
+          <w:color w:val="2E74B5" w:themeColor="accent1" w:themeShade="BF"/>
+          <w:sz w:val="26"/>
+          <w:szCs w:val="26"/>
+        </w:rPr>
+        <w:lastRenderedPageBreak/>
+        <w:t>3.2.2 Thiết kế kiến trúc hệ thống</w:t>
+      </w:r>
+      <w:bookmarkEnd w:id="29"/>
     </w:p>
     <w:p>
       <w:pPr>
@@ -6232,9 +7739,8 @@
           <w:sz w:val="26"/>
           <w:szCs w:val="26"/>
         </w:rPr>
-        <w:lastRenderedPageBreak/>
         <w:drawing>
-          <wp:inline distT="0" distB="0" distL="0" distR="0" wp14:anchorId="703CE6AF" wp14:editId="6B6ABF88">
+          <wp:inline distT="0" distB="0" distL="0" distR="0" wp14:anchorId="5ED45353" wp14:editId="128D7CD5">
             <wp:extent cx="5207474" cy="4303059"/>
             <wp:effectExtent l="0" t="0" r="0" b="2540"/>
             <wp:docPr id="14" name="Picture 14" descr="C:\Users\Trung1994\Desktop\images.png"/>
@@ -6251,7 +7757,7 @@
                     </pic:cNvPicPr>
                   </pic:nvPicPr>
                   <pic:blipFill>
-                    <a:blip r:embed="rId12">
+                    <a:blip r:embed="rId22">
                       <a:extLst>
                         <a:ext uri="{28A0092B-C50C-407E-A947-70E740481C1C}">
                           <a14:useLocalDpi xmlns:a14="http://schemas.microsoft.com/office/drawing/2010/main" val="0"/>
@@ -6454,51 +7960,7 @@
         <w:t>Database MySQL</w:t>
       </w:r>
     </w:p>
-    <w:p>
-      <w:pPr>
-        <w:rPr>
-          <w:rFonts w:ascii="Times New Roman" w:hAnsi="Times New Roman" w:cs="Times New Roman"/>
-          <w:b/>
-          <w:sz w:val="26"/>
-          <w:szCs w:val="26"/>
-        </w:rPr>
-      </w:pPr>
-    </w:p>
-    <w:p>
-      <w:pPr>
-        <w:pStyle w:val="Heading2"/>
-        <w:rPr>
-          <w:rFonts w:ascii="Times New Roman" w:hAnsi="Times New Roman" w:cs="Times New Roman"/>
-          <w:b/>
-        </w:rPr>
-      </w:pPr>
-      <w:bookmarkStart w:id="24" w:name="_Toc482562745"/>
-      <w:r>
-        <w:rPr>
-          <w:rFonts w:ascii="Times New Roman" w:hAnsi="Times New Roman" w:cs="Times New Roman"/>
-          <w:b/>
-        </w:rPr>
-        <w:lastRenderedPageBreak/>
-        <w:t xml:space="preserve">3.2 Kết quả </w:t>
-      </w:r>
-      <w:proofErr w:type="gramStart"/>
-      <w:r>
-        <w:rPr>
-          <w:rFonts w:ascii="Times New Roman" w:hAnsi="Times New Roman" w:cs="Times New Roman"/>
-          <w:b/>
-        </w:rPr>
-        <w:t>thu</w:t>
-      </w:r>
-      <w:proofErr w:type="gramEnd"/>
-      <w:r>
-        <w:rPr>
-          <w:rFonts w:ascii="Times New Roman" w:hAnsi="Times New Roman" w:cs="Times New Roman"/>
-          <w:b/>
-        </w:rPr>
-        <w:t xml:space="preserve"> được</w:t>
-      </w:r>
-      <w:bookmarkEnd w:id="24"/>
-    </w:p>
+    <w:p/>
     <w:p>
       <w:pPr>
         <w:pStyle w:val="Heading3"/>
@@ -6510,7 +7972,7 @@
           <w:szCs w:val="26"/>
         </w:rPr>
       </w:pPr>
-      <w:bookmarkStart w:id="25" w:name="_Toc482562746"/>
+      <w:bookmarkStart w:id="30" w:name="_Toc483038381"/>
       <w:r>
         <w:rPr>
           <w:rFonts w:ascii="Times New Roman" w:hAnsi="Times New Roman" w:cs="Times New Roman"/>
@@ -6519,9 +7981,100 @@
           <w:sz w:val="26"/>
           <w:szCs w:val="26"/>
         </w:rPr>
-        <w:t>3.2.1 Xây dựng Database gồm 1 bảng chứa các trường: ID, Ngày tháng, Nhiệt độ, Độ ẩm, Trạng thái</w:t>
-      </w:r>
-      <w:bookmarkEnd w:id="25"/>
+        <w:t>3.2.3 Thiết kế chi tiết hệ thống</w:t>
+      </w:r>
+      <w:bookmarkEnd w:id="30"/>
+    </w:p>
+    <w:p>
+      <w:pPr>
+        <w:rPr>
+          <w:rFonts w:ascii="Times New Roman" w:eastAsiaTheme="majorEastAsia" w:hAnsi="Times New Roman" w:cs="Times New Roman"/>
+          <w:b/>
+          <w:color w:val="2E74B5" w:themeColor="accent1" w:themeShade="BF"/>
+          <w:sz w:val="26"/>
+          <w:szCs w:val="26"/>
+        </w:rPr>
+      </w:pPr>
+      <w:r>
+        <w:rPr>
+          <w:rFonts w:ascii="Times New Roman" w:hAnsi="Times New Roman" w:cs="Times New Roman"/>
+          <w:b/>
+          <w:color w:val="2E74B5" w:themeColor="accent1" w:themeShade="BF"/>
+          <w:sz w:val="26"/>
+          <w:szCs w:val="26"/>
+        </w:rPr>
+        <w:br w:type="page"/>
+      </w:r>
+    </w:p>
+    <w:p>
+      <w:pPr>
+        <w:pStyle w:val="Heading2"/>
+        <w:rPr>
+          <w:rFonts w:ascii="Times New Roman" w:hAnsi="Times New Roman" w:cs="Times New Roman"/>
+          <w:b/>
+        </w:rPr>
+      </w:pPr>
+      <w:bookmarkStart w:id="31" w:name="_Toc483038382"/>
+      <w:r>
+        <w:rPr>
+          <w:rFonts w:ascii="Times New Roman" w:hAnsi="Times New Roman" w:cs="Times New Roman"/>
+          <w:b/>
+        </w:rPr>
+        <w:lastRenderedPageBreak/>
+        <w:t xml:space="preserve">3.3 </w:t>
+      </w:r>
+      <w:r>
+        <w:rPr>
+          <w:rFonts w:ascii="Times New Roman" w:hAnsi="Times New Roman" w:cs="Times New Roman"/>
+          <w:b/>
+        </w:rPr>
+        <w:t>Xây dựng ứng dụng và triển khai</w:t>
+      </w:r>
+      <w:bookmarkEnd w:id="31"/>
+    </w:p>
+    <w:p>
+      <w:pPr>
+        <w:pStyle w:val="Heading3"/>
+        <w:rPr>
+          <w:rFonts w:ascii="Times New Roman" w:hAnsi="Times New Roman" w:cs="Times New Roman"/>
+          <w:b/>
+          <w:color w:val="2E74B5" w:themeColor="accent1" w:themeShade="BF"/>
+          <w:sz w:val="26"/>
+          <w:szCs w:val="26"/>
+        </w:rPr>
+      </w:pPr>
+      <w:bookmarkStart w:id="32" w:name="_Toc483038383"/>
+      <w:r>
+        <w:rPr>
+          <w:rFonts w:ascii="Times New Roman" w:hAnsi="Times New Roman" w:cs="Times New Roman"/>
+          <w:b/>
+          <w:color w:val="2E74B5" w:themeColor="accent1" w:themeShade="BF"/>
+          <w:sz w:val="26"/>
+          <w:szCs w:val="26"/>
+        </w:rPr>
+        <w:t>3</w:t>
+      </w:r>
+      <w:r>
+        <w:rPr>
+          <w:rFonts w:ascii="Times New Roman" w:hAnsi="Times New Roman" w:cs="Times New Roman"/>
+          <w:b/>
+          <w:color w:val="2E74B5" w:themeColor="accent1" w:themeShade="BF"/>
+          <w:sz w:val="26"/>
+          <w:szCs w:val="26"/>
+        </w:rPr>
+        <w:t>.3</w:t>
+      </w:r>
+      <w:r>
+        <w:rPr>
+          <w:rFonts w:ascii="Times New Roman" w:hAnsi="Times New Roman" w:cs="Times New Roman"/>
+          <w:b/>
+          <w:color w:val="2E74B5" w:themeColor="accent1" w:themeShade="BF"/>
+          <w:sz w:val="26"/>
+          <w:szCs w:val="26"/>
+        </w:rPr>
+        <w:t>.1 Xây dựng Database gồm 1 bảng chứa các trường: ID, Ngày tháng, Nhiệt độ, Độ ẩm, Trạng thái</w:t>
+      </w:r>
+      <w:bookmarkEnd w:id="32"/>
     </w:p>
     <w:p>
       <w:pPr>
@@ -6542,7 +8095,7 @@
           <w:szCs w:val="26"/>
         </w:rPr>
         <w:drawing>
-          <wp:inline distT="0" distB="0" distL="0" distR="0" wp14:anchorId="2C9E7F0B" wp14:editId="577C9173">
+          <wp:inline distT="0" distB="0" distL="0" distR="0" wp14:anchorId="657833C0" wp14:editId="4F664921">
             <wp:extent cx="3429000" cy="5286375"/>
             <wp:effectExtent l="0" t="0" r="0" b="9525"/>
             <wp:docPr id="5" name="Picture 5"/>
@@ -6557,7 +8110,7 @@
                     <pic:cNvPicPr/>
                   </pic:nvPicPr>
                   <pic:blipFill>
-                    <a:blip r:embed="rId13"/>
+                    <a:blip r:embed="rId23"/>
                     <a:stretch>
                       <a:fillRect/>
                     </a:stretch>
@@ -6683,7 +8236,7 @@
           <w:szCs w:val="26"/>
         </w:rPr>
       </w:pPr>
-      <w:bookmarkStart w:id="26" w:name="_Toc482562747"/>
+      <w:bookmarkStart w:id="33" w:name="_Toc483038384"/>
       <w:r>
         <w:rPr>
           <w:rFonts w:ascii="Times New Roman" w:hAnsi="Times New Roman" w:cs="Times New Roman"/>
@@ -6691,18 +8244,18 @@
           <w:sz w:val="26"/>
           <w:szCs w:val="26"/>
         </w:rPr>
-        <w:t>3.2.2 Xây dựng ứng dụng Android Client.</w:t>
-      </w:r>
-      <w:bookmarkEnd w:id="26"/>
-    </w:p>
-    <w:p>
-      <w:pPr>
-        <w:rPr>
-          <w:rFonts w:ascii="Times New Roman" w:hAnsi="Times New Roman" w:cs="Times New Roman"/>
-          <w:sz w:val="26"/>
-          <w:szCs w:val="26"/>
-        </w:rPr>
-      </w:pPr>
+        <w:t>3.3</w:t>
+      </w:r>
+      <w:r>
+        <w:rPr>
+          <w:rFonts w:ascii="Times New Roman" w:hAnsi="Times New Roman" w:cs="Times New Roman"/>
+          <w:b/>
+          <w:sz w:val="26"/>
+          <w:szCs w:val="26"/>
+        </w:rPr>
+        <w:t>.2 Xây dựng ứng dụng Android Client.</w:t>
+      </w:r>
+      <w:bookmarkEnd w:id="33"/>
     </w:p>
     <w:p>
       <w:pPr>
@@ -6748,7 +8301,7 @@
           <w:szCs w:val="26"/>
         </w:rPr>
         <w:drawing>
-          <wp:inline distT="0" distB="0" distL="0" distR="0" wp14:anchorId="60E4DB6A" wp14:editId="46C26E43">
+          <wp:inline distT="0" distB="0" distL="0" distR="0" wp14:anchorId="221064E9" wp14:editId="69FC0407">
             <wp:extent cx="3705225" cy="4572000"/>
             <wp:effectExtent l="0" t="0" r="9525" b="0"/>
             <wp:docPr id="22" name="Picture 22"/>
@@ -6763,7 +8316,7 @@
                     <pic:cNvPicPr/>
                   </pic:nvPicPr>
                   <pic:blipFill>
-                    <a:blip r:embed="rId14"/>
+                    <a:blip r:embed="rId24"/>
                     <a:stretch>
                       <a:fillRect/>
                     </a:stretch>
@@ -6991,7 +8544,7 @@
           <w:szCs w:val="26"/>
         </w:rPr>
         <w:drawing>
-          <wp:inline distT="0" distB="0" distL="0" distR="0" wp14:anchorId="2C0CEABD" wp14:editId="06962BCE">
+          <wp:inline distT="0" distB="0" distL="0" distR="0" wp14:anchorId="04336207" wp14:editId="42446615">
             <wp:extent cx="5505450" cy="1609725"/>
             <wp:effectExtent l="0" t="0" r="0" b="9525"/>
             <wp:docPr id="7" name="Picture 7"/>
@@ -7006,7 +8559,7 @@
                     <pic:cNvPicPr/>
                   </pic:nvPicPr>
                   <pic:blipFill>
-                    <a:blip r:embed="rId15"/>
+                    <a:blip r:embed="rId25"/>
                     <a:stretch>
                       <a:fillRect/>
                     </a:stretch>
@@ -7124,7 +8677,7 @@
         </w:rPr>
         <w:lastRenderedPageBreak/>
         <w:drawing>
-          <wp:inline distT="0" distB="0" distL="0" distR="0" wp14:anchorId="4A1B3AD4" wp14:editId="11ACAB50">
+          <wp:inline distT="0" distB="0" distL="0" distR="0" wp14:anchorId="550D0EAA" wp14:editId="70F88432">
             <wp:extent cx="3686175" cy="5238750"/>
             <wp:effectExtent l="0" t="0" r="9525" b="0"/>
             <wp:docPr id="19" name="Picture 19"/>
@@ -7139,7 +8692,7 @@
                     <pic:cNvPicPr/>
                   </pic:nvPicPr>
                   <pic:blipFill>
-                    <a:blip r:embed="rId16"/>
+                    <a:blip r:embed="rId26"/>
                     <a:stretch>
                       <a:fillRect/>
                     </a:stretch>
@@ -7378,7 +8931,7 @@
           <w:szCs w:val="26"/>
         </w:rPr>
         <w:drawing>
-          <wp:inline distT="0" distB="0" distL="0" distR="0" wp14:anchorId="2834DCCD" wp14:editId="0F077BEB">
+          <wp:inline distT="0" distB="0" distL="0" distR="0" wp14:anchorId="08F45659" wp14:editId="20A14244">
             <wp:extent cx="3695700" cy="4152900"/>
             <wp:effectExtent l="0" t="0" r="0" b="0"/>
             <wp:docPr id="20" name="Picture 20"/>
@@ -7393,7 +8946,7 @@
                     <pic:cNvPicPr/>
                   </pic:nvPicPr>
                   <pic:blipFill>
-                    <a:blip r:embed="rId17"/>
+                    <a:blip r:embed="rId27"/>
                     <a:stretch>
                       <a:fillRect/>
                     </a:stretch>
@@ -7543,7 +9096,7 @@
           <w:szCs w:val="26"/>
         </w:rPr>
         <w:drawing>
-          <wp:inline distT="0" distB="0" distL="0" distR="0" wp14:anchorId="2D2998E0" wp14:editId="2FDA8D30">
+          <wp:inline distT="0" distB="0" distL="0" distR="0" wp14:anchorId="6577EB70" wp14:editId="4490257E">
             <wp:extent cx="3705225" cy="6572250"/>
             <wp:effectExtent l="0" t="0" r="9525" b="0"/>
             <wp:docPr id="17" name="Picture 17"/>
@@ -7558,7 +9111,7 @@
                     <pic:cNvPicPr/>
                   </pic:nvPicPr>
                   <pic:blipFill>
-                    <a:blip r:embed="rId18"/>
+                    <a:blip r:embed="rId28"/>
                     <a:stretch>
                       <a:fillRect/>
                     </a:stretch>
@@ -7732,7 +9285,7 @@
         </w:rPr>
         <w:lastRenderedPageBreak/>
         <w:drawing>
-          <wp:inline distT="0" distB="0" distL="0" distR="0" wp14:anchorId="6E672CAC" wp14:editId="0729B235">
+          <wp:inline distT="0" distB="0" distL="0" distR="0" wp14:anchorId="68FB2BA3" wp14:editId="06C5F664">
             <wp:extent cx="5943600" cy="3065736"/>
             <wp:effectExtent l="0" t="0" r="0" b="1905"/>
             <wp:docPr id="11" name="Picture 11" descr="C:\Users\Trung1994\Desktop\LineChartTrungbinhNam.PNG"/>
@@ -7749,7 +9302,7 @@
                     </pic:cNvPicPr>
                   </pic:nvPicPr>
                   <pic:blipFill>
-                    <a:blip r:embed="rId19">
+                    <a:blip r:embed="rId29">
                       <a:extLst>
                         <a:ext uri="{28A0092B-C50C-407E-A947-70E740481C1C}">
                           <a14:useLocalDpi xmlns:a14="http://schemas.microsoft.com/office/drawing/2010/main" val="0"/>
@@ -7867,7 +9420,7 @@
           <w:szCs w:val="26"/>
         </w:rPr>
         <w:drawing>
-          <wp:inline distT="0" distB="0" distL="0" distR="0" wp14:anchorId="65A64822" wp14:editId="372A38FD">
+          <wp:inline distT="0" distB="0" distL="0" distR="0" wp14:anchorId="738A1C90" wp14:editId="1476B009">
             <wp:extent cx="5943600" cy="3113724"/>
             <wp:effectExtent l="0" t="0" r="0" b="0"/>
             <wp:docPr id="12" name="Picture 12" descr="C:\Users\Trung1994\Desktop\NhietDoTrungBinhLineChart.PNG"/>
@@ -7884,7 +9437,7 @@
                     </pic:cNvPicPr>
                   </pic:nvPicPr>
                   <pic:blipFill>
-                    <a:blip r:embed="rId20">
+                    <a:blip r:embed="rId30">
                       <a:extLst>
                         <a:ext uri="{28A0092B-C50C-407E-A947-70E740481C1C}">
                           <a14:useLocalDpi xmlns:a14="http://schemas.microsoft.com/office/drawing/2010/main" val="0"/>
@@ -8081,7 +9634,7 @@
           <w:szCs w:val="26"/>
         </w:rPr>
         <w:drawing>
-          <wp:inline distT="0" distB="0" distL="0" distR="0" wp14:anchorId="69D90651" wp14:editId="45D44B69">
+          <wp:inline distT="0" distB="0" distL="0" distR="0" wp14:anchorId="284BF627" wp14:editId="052F0871">
             <wp:extent cx="3838575" cy="3905250"/>
             <wp:effectExtent l="0" t="0" r="9525" b="0"/>
             <wp:docPr id="16" name="Picture 16"/>
@@ -8096,7 +9649,7 @@
                     <pic:cNvPicPr/>
                   </pic:nvPicPr>
                   <pic:blipFill>
-                    <a:blip r:embed="rId21"/>
+                    <a:blip r:embed="rId31"/>
                     <a:stretch>
                       <a:fillRect/>
                     </a:stretch>
@@ -8185,41 +9738,21 @@
         <w:t xml:space="preserve"> Chức năng đọc tin tức từ các trang báo</w:t>
       </w:r>
     </w:p>
-    <w:p>
-      <w:pPr>
-        <w:rPr>
-          <w:rFonts w:ascii="Times New Roman" w:hAnsi="Times New Roman" w:cs="Times New Roman"/>
-        </w:rPr>
-      </w:pPr>
-    </w:p>
+    <w:p/>
     <w:p>
       <w:pPr>
         <w:pStyle w:val="Heading2"/>
+      </w:pPr>
+      <w:bookmarkStart w:id="34" w:name="_Toc483038385"/>
+      <w:r>
         <w:rPr>
           <w:rFonts w:ascii="Times New Roman" w:hAnsi="Times New Roman" w:cs="Times New Roman"/>
           <w:b/>
         </w:rPr>
-      </w:pPr>
-      <w:bookmarkStart w:id="27" w:name="_Toc482562748"/>
-      <w:r>
-        <w:rPr>
-          <w:rFonts w:ascii="Times New Roman" w:hAnsi="Times New Roman" w:cs="Times New Roman"/>
-          <w:b/>
-        </w:rPr>
-        <w:t>3.3 Kết luận chương</w:t>
-      </w:r>
-      <w:bookmarkEnd w:id="27"/>
-    </w:p>
-    <w:p>
-      <w:pPr>
-        <w:rPr>
-          <w:rFonts w:ascii="Times New Roman" w:hAnsi="Times New Roman" w:cs="Times New Roman"/>
-        </w:rPr>
-      </w:pPr>
-      <w:r>
-        <w:rPr>
-          <w:rFonts w:ascii="Times New Roman" w:hAnsi="Times New Roman" w:cs="Times New Roman"/>
-        </w:rPr>
+        <w:t>3.4 Kết luận chương</w:t>
+      </w:r>
+      <w:bookmarkEnd w:id="34"/>
+      <w:r>
         <w:br w:type="page"/>
       </w:r>
     </w:p>
@@ -8240,7 +9773,7 @@
           <w:sz w:val="36"/>
         </w:rPr>
       </w:pPr>
-      <w:bookmarkStart w:id="28" w:name="_Toc482562749"/>
+      <w:bookmarkStart w:id="35" w:name="_Toc483038386"/>
       <w:r>
         <w:rPr>
           <w:rFonts w:ascii="Times New Roman" w:hAnsi="Times New Roman" w:cs="Times New Roman"/>
@@ -8249,7 +9782,7 @@
         </w:rPr>
         <w:t>KẾT LUẬN</w:t>
       </w:r>
-      <w:bookmarkEnd w:id="28"/>
+      <w:bookmarkEnd w:id="35"/>
     </w:p>
     <w:p>
       <w:pPr>
@@ -8268,7 +9801,7 @@
           <w:b/>
         </w:rPr>
       </w:pPr>
-      <w:bookmarkStart w:id="29" w:name="_Toc482562750"/>
+      <w:bookmarkStart w:id="36" w:name="_Toc483038387"/>
       <w:r>
         <w:rPr>
           <w:rFonts w:ascii="Times New Roman" w:hAnsi="Times New Roman" w:cs="Times New Roman"/>
@@ -8277,10 +9810,10 @@
         </w:rPr>
         <w:t>TÀI LIỆU THAM KHẢO</w:t>
       </w:r>
-      <w:bookmarkEnd w:id="29"/>
+      <w:bookmarkEnd w:id="36"/>
     </w:p>
     <w:sectPr>
-      <w:footerReference w:type="default" r:id="rId22"/>
+      <w:footerReference w:type="default" r:id="rId32"/>
       <w:pgSz w:w="12240" w:h="15840"/>
       <w:pgMar w:top="1440" w:right="1440" w:bottom="1440" w:left="1440" w:header="720" w:footer="720" w:gutter="0"/>
       <w:cols w:space="720"/>
@@ -8296,7 +9829,7 @@
   <w:endnote w:type="separator" w:id="-1">
     <w:p>
       <w:pPr>
-        <w:spacing w:after="0" w:line="240" w:lineRule="auto"/>
+        <w:spacing w:line="240" w:lineRule="auto"/>
       </w:pPr>
       <w:r>
         <w:separator/>
@@ -8306,7 +9839,7 @@
   <w:endnote w:type="continuationSeparator" w:id="0">
     <w:p>
       <w:pPr>
-        <w:spacing w:after="0" w:line="240" w:lineRule="auto"/>
+        <w:spacing w:line="240" w:lineRule="auto"/>
       </w:pPr>
       <w:r>
         <w:continuationSeparator/>
@@ -8350,7 +9883,7 @@
           <w:rPr>
             <w:noProof/>
           </w:rPr>
-          <w:t>9</w:t>
+          <w:t>21</w:t>
         </w:r>
         <w:r>
           <w:rPr>
@@ -8374,7 +9907,7 @@
   <w:footnote w:type="separator" w:id="-1">
     <w:p>
       <w:pPr>
-        <w:spacing w:after="0" w:line="240" w:lineRule="auto"/>
+        <w:spacing w:line="240" w:lineRule="auto"/>
       </w:pPr>
       <w:r>
         <w:separator/>
@@ -8384,7 +9917,7 @@
   <w:footnote w:type="continuationSeparator" w:id="0">
     <w:p>
       <w:pPr>
-        <w:spacing w:after="0" w:line="240" w:lineRule="auto"/>
+        <w:spacing w:line="240" w:lineRule="auto"/>
       </w:pPr>
       <w:r>
         <w:continuationSeparator/>
@@ -8510,6 +10043,119 @@
     </w:lvl>
   </w:abstractNum>
   <w:abstractNum w:abstractNumId="1">
+    <w:nsid w:val="053D2720"/>
+    <w:multiLevelType w:val="hybridMultilevel"/>
+    <w:tmpl w:val="F91A1C0C"/>
+    <w:lvl w:ilvl="0" w:tplc="374EFC3A">
+      <w:start w:val="1"/>
+      <w:numFmt w:val="bullet"/>
+      <w:lvlText w:val="-"/>
+      <w:lvlJc w:val="left"/>
+      <w:pPr>
+        <w:ind w:left="720" w:hanging="360"/>
+      </w:pPr>
+      <w:rPr>
+        <w:rFonts w:ascii="Times New Roman" w:eastAsiaTheme="minorHAnsi" w:hAnsi="Times New Roman" w:cs="Times New Roman" w:hint="default"/>
+      </w:rPr>
+    </w:lvl>
+    <w:lvl w:ilvl="1" w:tplc="04090003" w:tentative="1">
+      <w:start w:val="1"/>
+      <w:numFmt w:val="bullet"/>
+      <w:lvlText w:val="o"/>
+      <w:lvlJc w:val="left"/>
+      <w:pPr>
+        <w:ind w:left="1440" w:hanging="360"/>
+      </w:pPr>
+      <w:rPr>
+        <w:rFonts w:ascii="Courier New" w:hAnsi="Courier New" w:cs="Courier New" w:hint="default"/>
+      </w:rPr>
+    </w:lvl>
+    <w:lvl w:ilvl="2" w:tplc="04090005" w:tentative="1">
+      <w:start w:val="1"/>
+      <w:numFmt w:val="bullet"/>
+      <w:lvlText w:val=""/>
+      <w:lvlJc w:val="left"/>
+      <w:pPr>
+        <w:ind w:left="2160" w:hanging="360"/>
+      </w:pPr>
+      <w:rPr>
+        <w:rFonts w:ascii="Wingdings" w:hAnsi="Wingdings" w:hint="default"/>
+      </w:rPr>
+    </w:lvl>
+    <w:lvl w:ilvl="3" w:tplc="04090001" w:tentative="1">
+      <w:start w:val="1"/>
+      <w:numFmt w:val="bullet"/>
+      <w:lvlText w:val=""/>
+      <w:lvlJc w:val="left"/>
+      <w:pPr>
+        <w:ind w:left="2880" w:hanging="360"/>
+      </w:pPr>
+      <w:rPr>
+        <w:rFonts w:ascii="Symbol" w:hAnsi="Symbol" w:hint="default"/>
+      </w:rPr>
+    </w:lvl>
+    <w:lvl w:ilvl="4" w:tplc="04090003" w:tentative="1">
+      <w:start w:val="1"/>
+      <w:numFmt w:val="bullet"/>
+      <w:lvlText w:val="o"/>
+      <w:lvlJc w:val="left"/>
+      <w:pPr>
+        <w:ind w:left="3600" w:hanging="360"/>
+      </w:pPr>
+      <w:rPr>
+        <w:rFonts w:ascii="Courier New" w:hAnsi="Courier New" w:cs="Courier New" w:hint="default"/>
+      </w:rPr>
+    </w:lvl>
+    <w:lvl w:ilvl="5" w:tplc="04090005" w:tentative="1">
+      <w:start w:val="1"/>
+      <w:numFmt w:val="bullet"/>
+      <w:lvlText w:val=""/>
+      <w:lvlJc w:val="left"/>
+      <w:pPr>
+        <w:ind w:left="4320" w:hanging="360"/>
+      </w:pPr>
+      <w:rPr>
+        <w:rFonts w:ascii="Wingdings" w:hAnsi="Wingdings" w:hint="default"/>
+      </w:rPr>
+    </w:lvl>
+    <w:lvl w:ilvl="6" w:tplc="04090001" w:tentative="1">
+      <w:start w:val="1"/>
+      <w:numFmt w:val="bullet"/>
+      <w:lvlText w:val=""/>
+      <w:lvlJc w:val="left"/>
+      <w:pPr>
+        <w:ind w:left="5040" w:hanging="360"/>
+      </w:pPr>
+      <w:rPr>
+        <w:rFonts w:ascii="Symbol" w:hAnsi="Symbol" w:hint="default"/>
+      </w:rPr>
+    </w:lvl>
+    <w:lvl w:ilvl="7" w:tplc="04090003" w:tentative="1">
+      <w:start w:val="1"/>
+      <w:numFmt w:val="bullet"/>
+      <w:lvlText w:val="o"/>
+      <w:lvlJc w:val="left"/>
+      <w:pPr>
+        <w:ind w:left="5760" w:hanging="360"/>
+      </w:pPr>
+      <w:rPr>
+        <w:rFonts w:ascii="Courier New" w:hAnsi="Courier New" w:cs="Courier New" w:hint="default"/>
+      </w:rPr>
+    </w:lvl>
+    <w:lvl w:ilvl="8" w:tplc="04090005" w:tentative="1">
+      <w:start w:val="1"/>
+      <w:numFmt w:val="bullet"/>
+      <w:lvlText w:val=""/>
+      <w:lvlJc w:val="left"/>
+      <w:pPr>
+        <w:ind w:left="6480" w:hanging="360"/>
+      </w:pPr>
+      <w:rPr>
+        <w:rFonts w:ascii="Wingdings" w:hAnsi="Wingdings" w:hint="default"/>
+      </w:rPr>
+    </w:lvl>
+  </w:abstractNum>
+  <w:abstractNum w:abstractNumId="2">
     <w:nsid w:val="089A2B92"/>
     <w:multiLevelType w:val="multilevel"/>
     <w:tmpl w:val="53D478B0"/>
@@ -8622,7 +10268,7 @@
       </w:rPr>
     </w:lvl>
   </w:abstractNum>
-  <w:abstractNum w:abstractNumId="2">
+  <w:abstractNum w:abstractNumId="3">
     <w:nsid w:val="14095CEE"/>
     <w:multiLevelType w:val="hybridMultilevel"/>
     <w:tmpl w:val="CF5A3DDA"/>
@@ -8735,7 +10381,7 @@
       </w:rPr>
     </w:lvl>
   </w:abstractNum>
-  <w:abstractNum w:abstractNumId="3">
+  <w:abstractNum w:abstractNumId="4">
     <w:nsid w:val="14832C7E"/>
     <w:multiLevelType w:val="hybridMultilevel"/>
     <w:tmpl w:val="46940F8A"/>
@@ -8848,7 +10494,7 @@
       </w:rPr>
     </w:lvl>
   </w:abstractNum>
-  <w:abstractNum w:abstractNumId="4">
+  <w:abstractNum w:abstractNumId="5">
     <w:nsid w:val="1892551B"/>
     <w:multiLevelType w:val="hybridMultilevel"/>
     <w:tmpl w:val="5D4A631C"/>
@@ -8961,7 +10607,7 @@
       </w:rPr>
     </w:lvl>
   </w:abstractNum>
-  <w:abstractNum w:abstractNumId="5">
+  <w:abstractNum w:abstractNumId="6">
     <w:nsid w:val="1E6418EB"/>
     <w:multiLevelType w:val="multilevel"/>
     <w:tmpl w:val="03ECE7A8"/>
@@ -9074,7 +10720,7 @@
       </w:rPr>
     </w:lvl>
   </w:abstractNum>
-  <w:abstractNum w:abstractNumId="6">
+  <w:abstractNum w:abstractNumId="7">
     <w:nsid w:val="22ED0E32"/>
     <w:multiLevelType w:val="multilevel"/>
     <w:tmpl w:val="0409001F"/>
@@ -9160,7 +10806,7 @@
       </w:pPr>
     </w:lvl>
   </w:abstractNum>
-  <w:abstractNum w:abstractNumId="7">
+  <w:abstractNum w:abstractNumId="8">
     <w:nsid w:val="29282662"/>
     <w:multiLevelType w:val="hybridMultilevel"/>
     <w:tmpl w:val="050ABDC8"/>
@@ -9273,7 +10919,7 @@
       </w:rPr>
     </w:lvl>
   </w:abstractNum>
-  <w:abstractNum w:abstractNumId="8">
+  <w:abstractNum w:abstractNumId="9">
     <w:nsid w:val="2FC7143B"/>
     <w:multiLevelType w:val="hybridMultilevel"/>
     <w:tmpl w:val="C22A7A40"/>
@@ -9385,7 +11031,7 @@
       </w:rPr>
     </w:lvl>
   </w:abstractNum>
-  <w:abstractNum w:abstractNumId="9">
+  <w:abstractNum w:abstractNumId="10">
     <w:nsid w:val="344C1717"/>
     <w:multiLevelType w:val="hybridMultilevel"/>
     <w:tmpl w:val="03A64348"/>
@@ -9498,7 +11144,7 @@
       </w:rPr>
     </w:lvl>
   </w:abstractNum>
-  <w:abstractNum w:abstractNumId="10">
+  <w:abstractNum w:abstractNumId="11">
     <w:nsid w:val="37FD36FB"/>
     <w:multiLevelType w:val="hybridMultilevel"/>
     <w:tmpl w:val="14EE4A74"/>
@@ -9611,7 +11257,7 @@
       </w:rPr>
     </w:lvl>
   </w:abstractNum>
-  <w:abstractNum w:abstractNumId="11">
+  <w:abstractNum w:abstractNumId="12">
     <w:nsid w:val="3BBA7E91"/>
     <w:multiLevelType w:val="hybridMultilevel"/>
     <w:tmpl w:val="0A98D148"/>
@@ -9724,7 +11370,7 @@
       </w:rPr>
     </w:lvl>
   </w:abstractNum>
-  <w:abstractNum w:abstractNumId="12">
+  <w:abstractNum w:abstractNumId="13">
     <w:nsid w:val="42AD1A9F"/>
     <w:multiLevelType w:val="multilevel"/>
     <w:tmpl w:val="19FE7270"/>
@@ -9837,7 +11483,7 @@
       </w:rPr>
     </w:lvl>
   </w:abstractNum>
-  <w:abstractNum w:abstractNumId="13">
+  <w:abstractNum w:abstractNumId="14">
     <w:nsid w:val="494A5321"/>
     <w:multiLevelType w:val="hybridMultilevel"/>
     <w:tmpl w:val="2A14B53C"/>
@@ -9926,7 +11572,7 @@
       </w:pPr>
     </w:lvl>
   </w:abstractNum>
-  <w:abstractNum w:abstractNumId="14">
+  <w:abstractNum w:abstractNumId="15">
     <w:nsid w:val="4CC9132B"/>
     <w:multiLevelType w:val="hybridMultilevel"/>
     <w:tmpl w:val="457E6110"/>
@@ -10015,7 +11661,7 @@
       </w:pPr>
     </w:lvl>
   </w:abstractNum>
-  <w:abstractNum w:abstractNumId="15">
+  <w:abstractNum w:abstractNumId="16">
     <w:nsid w:val="633D66BF"/>
     <w:multiLevelType w:val="multilevel"/>
     <w:tmpl w:val="0409001F"/>
@@ -10104,7 +11750,120 @@
       </w:pPr>
     </w:lvl>
   </w:abstractNum>
-  <w:abstractNum w:abstractNumId="16">
+  <w:abstractNum w:abstractNumId="17">
+    <w:nsid w:val="6F2C2ABA"/>
+    <w:multiLevelType w:val="hybridMultilevel"/>
+    <w:tmpl w:val="A5A434AE"/>
+    <w:lvl w:ilvl="0" w:tplc="374EFC3A">
+      <w:start w:val="1"/>
+      <w:numFmt w:val="bullet"/>
+      <w:lvlText w:val="-"/>
+      <w:lvlJc w:val="left"/>
+      <w:pPr>
+        <w:ind w:left="720" w:hanging="360"/>
+      </w:pPr>
+      <w:rPr>
+        <w:rFonts w:ascii="Times New Roman" w:eastAsiaTheme="minorHAnsi" w:hAnsi="Times New Roman" w:cs="Times New Roman" w:hint="default"/>
+      </w:rPr>
+    </w:lvl>
+    <w:lvl w:ilvl="1" w:tplc="04090003" w:tentative="1">
+      <w:start w:val="1"/>
+      <w:numFmt w:val="bullet"/>
+      <w:lvlText w:val="o"/>
+      <w:lvlJc w:val="left"/>
+      <w:pPr>
+        <w:ind w:left="1440" w:hanging="360"/>
+      </w:pPr>
+      <w:rPr>
+        <w:rFonts w:ascii="Courier New" w:hAnsi="Courier New" w:cs="Courier New" w:hint="default"/>
+      </w:rPr>
+    </w:lvl>
+    <w:lvl w:ilvl="2" w:tplc="04090005" w:tentative="1">
+      <w:start w:val="1"/>
+      <w:numFmt w:val="bullet"/>
+      <w:lvlText w:val=""/>
+      <w:lvlJc w:val="left"/>
+      <w:pPr>
+        <w:ind w:left="2160" w:hanging="360"/>
+      </w:pPr>
+      <w:rPr>
+        <w:rFonts w:ascii="Wingdings" w:hAnsi="Wingdings" w:hint="default"/>
+      </w:rPr>
+    </w:lvl>
+    <w:lvl w:ilvl="3" w:tplc="04090001" w:tentative="1">
+      <w:start w:val="1"/>
+      <w:numFmt w:val="bullet"/>
+      <w:lvlText w:val=""/>
+      <w:lvlJc w:val="left"/>
+      <w:pPr>
+        <w:ind w:left="2880" w:hanging="360"/>
+      </w:pPr>
+      <w:rPr>
+        <w:rFonts w:ascii="Symbol" w:hAnsi="Symbol" w:hint="default"/>
+      </w:rPr>
+    </w:lvl>
+    <w:lvl w:ilvl="4" w:tplc="04090003" w:tentative="1">
+      <w:start w:val="1"/>
+      <w:numFmt w:val="bullet"/>
+      <w:lvlText w:val="o"/>
+      <w:lvlJc w:val="left"/>
+      <w:pPr>
+        <w:ind w:left="3600" w:hanging="360"/>
+      </w:pPr>
+      <w:rPr>
+        <w:rFonts w:ascii="Courier New" w:hAnsi="Courier New" w:cs="Courier New" w:hint="default"/>
+      </w:rPr>
+    </w:lvl>
+    <w:lvl w:ilvl="5" w:tplc="04090005" w:tentative="1">
+      <w:start w:val="1"/>
+      <w:numFmt w:val="bullet"/>
+      <w:lvlText w:val=""/>
+      <w:lvlJc w:val="left"/>
+      <w:pPr>
+        <w:ind w:left="4320" w:hanging="360"/>
+      </w:pPr>
+      <w:rPr>
+        <w:rFonts w:ascii="Wingdings" w:hAnsi="Wingdings" w:hint="default"/>
+      </w:rPr>
+    </w:lvl>
+    <w:lvl w:ilvl="6" w:tplc="04090001" w:tentative="1">
+      <w:start w:val="1"/>
+      <w:numFmt w:val="bullet"/>
+      <w:lvlText w:val=""/>
+      <w:lvlJc w:val="left"/>
+      <w:pPr>
+        <w:ind w:left="5040" w:hanging="360"/>
+      </w:pPr>
+      <w:rPr>
+        <w:rFonts w:ascii="Symbol" w:hAnsi="Symbol" w:hint="default"/>
+      </w:rPr>
+    </w:lvl>
+    <w:lvl w:ilvl="7" w:tplc="04090003" w:tentative="1">
+      <w:start w:val="1"/>
+      <w:numFmt w:val="bullet"/>
+      <w:lvlText w:val="o"/>
+      <w:lvlJc w:val="left"/>
+      <w:pPr>
+        <w:ind w:left="5760" w:hanging="360"/>
+      </w:pPr>
+      <w:rPr>
+        <w:rFonts w:ascii="Courier New" w:hAnsi="Courier New" w:cs="Courier New" w:hint="default"/>
+      </w:rPr>
+    </w:lvl>
+    <w:lvl w:ilvl="8" w:tplc="04090005" w:tentative="1">
+      <w:start w:val="1"/>
+      <w:numFmt w:val="bullet"/>
+      <w:lvlText w:val=""/>
+      <w:lvlJc w:val="left"/>
+      <w:pPr>
+        <w:ind w:left="6480" w:hanging="360"/>
+      </w:pPr>
+      <w:rPr>
+        <w:rFonts w:ascii="Wingdings" w:hAnsi="Wingdings" w:hint="default"/>
+      </w:rPr>
+    </w:lvl>
+  </w:abstractNum>
+  <w:abstractNum w:abstractNumId="18">
     <w:nsid w:val="724F12FC"/>
     <w:multiLevelType w:val="hybridMultilevel"/>
     <w:tmpl w:val="22AA5B98"/>
@@ -10216,7 +11975,7 @@
       </w:rPr>
     </w:lvl>
   </w:abstractNum>
-  <w:abstractNum w:abstractNumId="17">
+  <w:abstractNum w:abstractNumId="19">
     <w:nsid w:val="7C0812A4"/>
     <w:multiLevelType w:val="hybridMultilevel"/>
     <w:tmpl w:val="CA98AA14"/>
@@ -10330,58 +12089,64 @@
     </w:lvl>
   </w:abstractNum>
   <w:num w:numId="1">
-    <w:abstractNumId w:val="11"/>
+    <w:abstractNumId w:val="12"/>
   </w:num>
   <w:num w:numId="2">
     <w:abstractNumId w:val="0"/>
   </w:num>
   <w:num w:numId="3">
+    <w:abstractNumId w:val="11"/>
+  </w:num>
+  <w:num w:numId="4">
     <w:abstractNumId w:val="10"/>
   </w:num>
-  <w:num w:numId="4">
+  <w:num w:numId="5">
+    <w:abstractNumId w:val="5"/>
+  </w:num>
+  <w:num w:numId="6">
+    <w:abstractNumId w:val="16"/>
+  </w:num>
+  <w:num w:numId="7">
+    <w:abstractNumId w:val="7"/>
+  </w:num>
+  <w:num w:numId="8">
+    <w:abstractNumId w:val="4"/>
+  </w:num>
+  <w:num w:numId="9">
+    <w:abstractNumId w:val="8"/>
+  </w:num>
+  <w:num w:numId="10">
+    <w:abstractNumId w:val="3"/>
+  </w:num>
+  <w:num w:numId="11">
+    <w:abstractNumId w:val="2"/>
+  </w:num>
+  <w:num w:numId="12">
+    <w:abstractNumId w:val="13"/>
+  </w:num>
+  <w:num w:numId="13">
+    <w:abstractNumId w:val="19"/>
+  </w:num>
+  <w:num w:numId="14">
+    <w:abstractNumId w:val="18"/>
+  </w:num>
+  <w:num w:numId="15">
     <w:abstractNumId w:val="9"/>
   </w:num>
-  <w:num w:numId="5">
-    <w:abstractNumId w:val="4"/>
+  <w:num w:numId="16">
+    <w:abstractNumId w:val="14"/>
   </w:num>
-  <w:num w:numId="6">
+  <w:num w:numId="17">
     <w:abstractNumId w:val="15"/>
   </w:num>
-  <w:num w:numId="7">
+  <w:num w:numId="18">
     <w:abstractNumId w:val="6"/>
   </w:num>
-  <w:num w:numId="8">
-    <w:abstractNumId w:val="3"/>
-  </w:num>
-  <w:num w:numId="9">
-    <w:abstractNumId w:val="7"/>
-  </w:num>
-  <w:num w:numId="10">
-    <w:abstractNumId w:val="2"/>
-  </w:num>
-  <w:num w:numId="11">
-    <w:abstractNumId w:val="1"/>
-  </w:num>
-  <w:num w:numId="12">
-    <w:abstractNumId w:val="12"/>
-  </w:num>
-  <w:num w:numId="13">
+  <w:num w:numId="19">
     <w:abstractNumId w:val="17"/>
   </w:num>
-  <w:num w:numId="14">
-    <w:abstractNumId w:val="16"/>
-  </w:num>
-  <w:num w:numId="15">
-    <w:abstractNumId w:val="8"/>
-  </w:num>
-  <w:num w:numId="16">
-    <w:abstractNumId w:val="13"/>
-  </w:num>
-  <w:num w:numId="17">
-    <w:abstractNumId w:val="14"/>
-  </w:num>
-  <w:num w:numId="18">
-    <w:abstractNumId w:val="5"/>
+  <w:num w:numId="20">
+    <w:abstractNumId w:val="1"/>
   </w:num>
 </w:numbering>
 </file>
@@ -10399,7 +12164,7 @@
     </w:rPrDefault>
     <w:pPrDefault>
       <w:pPr>
-        <w:spacing w:after="160" w:line="259" w:lineRule="auto"/>
+        <w:spacing w:before="40" w:line="360" w:lineRule="auto"/>
       </w:pPr>
     </w:pPrDefault>
   </w:docDefaults>
@@ -10791,7 +12556,7 @@
     <w:pPr>
       <w:keepNext/>
       <w:keepLines/>
-      <w:spacing w:before="240" w:after="0"/>
+      <w:spacing w:before="240"/>
       <w:outlineLvl w:val="0"/>
     </w:pPr>
     <w:rPr>
@@ -10813,7 +12578,6 @@
     <w:pPr>
       <w:keepNext/>
       <w:keepLines/>
-      <w:spacing w:before="40" w:after="0"/>
       <w:outlineLvl w:val="1"/>
     </w:pPr>
     <w:rPr>
@@ -10835,7 +12599,6 @@
     <w:pPr>
       <w:keepNext/>
       <w:keepLines/>
-      <w:spacing w:before="40" w:after="0"/>
       <w:outlineLvl w:val="2"/>
     </w:pPr>
     <w:rPr>
@@ -10928,7 +12691,7 @@
     <w:uiPriority w:val="39"/>
     <w:rsid w:val="00C0599F"/>
     <w:pPr>
-      <w:spacing w:after="0" w:line="240" w:lineRule="auto"/>
+      <w:spacing w:line="240" w:lineRule="auto"/>
     </w:pPr>
     <w:tblPr>
       <w:tblInd w:w="0" w:type="dxa"/>
@@ -11021,7 +12784,7 @@
         <w:tab w:val="center" w:pos="4680"/>
         <w:tab w:val="right" w:pos="9360"/>
       </w:tabs>
-      <w:spacing w:after="0" w:line="240" w:lineRule="auto"/>
+      <w:spacing w:line="240" w:lineRule="auto"/>
     </w:pPr>
   </w:style>
   <w:style w:type="character" w:customStyle="1" w:styleId="HeaderChar">
@@ -11043,7 +12806,7 @@
         <w:tab w:val="center" w:pos="4680"/>
         <w:tab w:val="right" w:pos="9360"/>
       </w:tabs>
-      <w:spacing w:after="0" w:line="240" w:lineRule="auto"/>
+      <w:spacing w:line="240" w:lineRule="auto"/>
     </w:pPr>
   </w:style>
   <w:style w:type="character" w:customStyle="1" w:styleId="FooterChar">
@@ -11341,7 +13104,7 @@
 </file>
 
 <file path=customXml/itemProps1.xml><?xml version="1.0" encoding="utf-8"?>
-<ds:datastoreItem xmlns:ds="http://schemas.openxmlformats.org/officeDocument/2006/customXml" ds:itemID="{59FD3024-E685-4397-BB77-A9914936C94A}">
+<ds:datastoreItem xmlns:ds="http://schemas.openxmlformats.org/officeDocument/2006/customXml" ds:itemID="{8FB0152A-4464-4C32-B77C-FFD6F03D37EC}">
   <ds:schemaRefs>
     <ds:schemaRef ds:uri="http://schemas.openxmlformats.org/officeDocument/2006/bibliography"/>
   </ds:schemaRefs>

</xml_diff>